<commit_message>
begin to work on checkout page
</commit_message>
<xml_diff>
--- a/Template/oral presentation .docx
+++ b/Template/oral presentation .docx
@@ -33,17 +33,25 @@
           <w:sz w:val="22"/>
           <w:szCs w:val="22"/>
         </w:rPr>
-        <w:t xml:space="preserve"> stack presentation. </w:t>
-      </w:r>
-      <w:bookmarkStart w:id="0" w:name="_GoBack"/>
-      <w:r>
-        <w:rPr>
-          <w:rFonts w:ascii="Arial" w:eastAsia="Times New Roman" w:hAnsi="Arial" w:cs="Arial"/>
-          <w:color w:val="000000"/>
-          <w:sz w:val="22"/>
-          <w:szCs w:val="22"/>
-        </w:rPr>
-        <w:t xml:space="preserve">An application that will allow any retail store, regardless of size, the ability to provide an online experience for consumers regardless of the current situation or possible future pandemic, you too can stay in the game. Having seen so many small retail stores close when </w:t>
+        <w:t xml:space="preserve"> stack presentation. An application that will allow any retail store, regardless of size, the ability to provide an online experience for consumers </w:t>
+      </w:r>
+      <w:r>
+        <w:rPr>
+          <w:rFonts w:ascii="Arial" w:eastAsia="Times New Roman" w:hAnsi="Arial" w:cs="Arial"/>
+          <w:color w:val="000000"/>
+          <w:sz w:val="22"/>
+          <w:szCs w:val="22"/>
+        </w:rPr>
+        <w:t>notwithstanding</w:t>
+      </w:r>
+      <w:r>
+        <w:rPr>
+          <w:rFonts w:ascii="Arial" w:eastAsia="Times New Roman" w:hAnsi="Arial" w:cs="Arial"/>
+          <w:color w:val="000000"/>
+          <w:sz w:val="22"/>
+          <w:szCs w:val="22"/>
+        </w:rPr>
+        <w:t xml:space="preserve"> of the current situation or possible future pandemic, you too can stay in the game. Having seen so many small retail stores close when </w:t>
       </w:r>
       <w:r>
         <w:rPr>
@@ -81,7 +89,6 @@
         </w:rPr>
         <w:t xml:space="preserve"> e-Commerce Product.</w:t>
       </w:r>
-      <w:bookmarkEnd w:id="0"/>
     </w:p>
     <w:p>
       <w:pPr>
@@ -147,7 +154,7 @@
           <w:sz w:val="22"/>
           <w:szCs w:val="22"/>
         </w:rPr>
-        <w:t>Client Side</w:t>
+        <w:t>Client-Side</w:t>
       </w:r>
       <w:r>
         <w:rPr>
@@ -178,68 +185,73 @@
         </w:rPr>
         <w:t xml:space="preserve"> framework of React.js </w:t>
       </w:r>
-      <w:proofErr w:type="gramStart"/>
-      <w:r>
-        <w:rPr>
-          <w:rFonts w:ascii="Arial" w:eastAsia="Times New Roman" w:hAnsi="Arial" w:cs="Arial"/>
-          <w:color w:val="000000"/>
-          <w:sz w:val="22"/>
-          <w:szCs w:val="22"/>
-        </w:rPr>
-        <w:t>in  conjunction</w:t>
-      </w:r>
-      <w:proofErr w:type="gramEnd"/>
-      <w:r>
-        <w:rPr>
-          <w:rFonts w:ascii="Arial" w:eastAsia="Times New Roman" w:hAnsi="Arial" w:cs="Arial"/>
-          <w:color w:val="000000"/>
-          <w:sz w:val="22"/>
-          <w:szCs w:val="22"/>
-        </w:rPr>
-        <w:t xml:space="preserve"> with HTML and </w:t>
-      </w:r>
-      <w:proofErr w:type="spellStart"/>
-      <w:r>
-        <w:rPr>
-          <w:rFonts w:ascii="Arial" w:eastAsia="Times New Roman" w:hAnsi="Arial" w:cs="Arial"/>
-          <w:color w:val="000000"/>
-          <w:sz w:val="22"/>
-          <w:szCs w:val="22"/>
-        </w:rPr>
-        <w:t>CSS,allows</w:t>
-      </w:r>
-      <w:proofErr w:type="spellEnd"/>
-      <w:r>
-        <w:rPr>
-          <w:rFonts w:ascii="Arial" w:eastAsia="Times New Roman" w:hAnsi="Arial" w:cs="Arial"/>
-          <w:color w:val="000000"/>
-          <w:sz w:val="22"/>
-          <w:szCs w:val="22"/>
-        </w:rPr>
-        <w:t xml:space="preserve"> us to create a dynamic web application sequentially contributing to a more enjoyable user experience with greater functionality.</w:t>
-      </w:r>
-    </w:p>
-    <w:p>
-      <w:pPr>
-        <w:rPr>
-          <w:rFonts w:ascii="Times New Roman" w:eastAsia="Times New Roman" w:hAnsi="Times New Roman" w:cs="Times New Roman"/>
-        </w:rPr>
-      </w:pPr>
-    </w:p>
-    <w:p>
-      <w:pPr>
-        <w:rPr>
-          <w:rFonts w:ascii="Times New Roman" w:eastAsia="Times New Roman" w:hAnsi="Times New Roman" w:cs="Times New Roman"/>
-        </w:rPr>
-      </w:pPr>
-      <w:r>
-        <w:rPr>
-          <w:rFonts w:ascii="Arial" w:eastAsia="Times New Roman" w:hAnsi="Arial" w:cs="Arial"/>
-          <w:color w:val="000000"/>
-          <w:sz w:val="22"/>
-          <w:szCs w:val="22"/>
-        </w:rPr>
-        <w:t xml:space="preserve">Business Logic tier which runs inside a NodeJS server allows for </w:t>
+      <w:r>
+        <w:rPr>
+          <w:rFonts w:ascii="Arial" w:eastAsia="Times New Roman" w:hAnsi="Arial" w:cs="Arial"/>
+          <w:color w:val="000000"/>
+          <w:sz w:val="22"/>
+          <w:szCs w:val="22"/>
+        </w:rPr>
+        <w:t>in conjunction</w:t>
+      </w:r>
+      <w:r>
+        <w:rPr>
+          <w:rFonts w:ascii="Arial" w:eastAsia="Times New Roman" w:hAnsi="Arial" w:cs="Arial"/>
+          <w:color w:val="000000"/>
+          <w:sz w:val="22"/>
+          <w:szCs w:val="22"/>
+        </w:rPr>
+        <w:t xml:space="preserve"> with HTML and CSS,</w:t>
+      </w:r>
+      <w:r>
+        <w:rPr>
+          <w:rFonts w:ascii="Arial" w:eastAsia="Times New Roman" w:hAnsi="Arial" w:cs="Arial"/>
+          <w:color w:val="000000"/>
+          <w:sz w:val="22"/>
+          <w:szCs w:val="22"/>
+        </w:rPr>
+        <w:t xml:space="preserve"> it </w:t>
+      </w:r>
+      <w:r>
+        <w:rPr>
+          <w:rFonts w:ascii="Arial" w:eastAsia="Times New Roman" w:hAnsi="Arial" w:cs="Arial"/>
+          <w:color w:val="000000"/>
+          <w:sz w:val="22"/>
+          <w:szCs w:val="22"/>
+        </w:rPr>
+        <w:t>allows us to create a dynamic web application sequentially contributing to a more enjoyable user experience with greater functionality.</w:t>
+      </w:r>
+    </w:p>
+    <w:p>
+      <w:pPr>
+        <w:rPr>
+          <w:rFonts w:ascii="Times New Roman" w:eastAsia="Times New Roman" w:hAnsi="Times New Roman" w:cs="Times New Roman"/>
+        </w:rPr>
+      </w:pPr>
+    </w:p>
+    <w:p>
+      <w:pPr>
+        <w:rPr>
+          <w:rFonts w:ascii="Times New Roman" w:eastAsia="Times New Roman" w:hAnsi="Times New Roman" w:cs="Times New Roman"/>
+        </w:rPr>
+      </w:pPr>
+      <w:r>
+        <w:rPr>
+          <w:rFonts w:ascii="Arial" w:eastAsia="Times New Roman" w:hAnsi="Arial" w:cs="Arial"/>
+          <w:color w:val="000000"/>
+          <w:sz w:val="22"/>
+          <w:szCs w:val="22"/>
+        </w:rPr>
+        <w:t xml:space="preserve">The </w:t>
+      </w:r>
+      <w:r>
+        <w:rPr>
+          <w:rFonts w:ascii="Arial" w:eastAsia="Times New Roman" w:hAnsi="Arial" w:cs="Arial"/>
+          <w:color w:val="000000"/>
+          <w:sz w:val="22"/>
+          <w:szCs w:val="22"/>
+        </w:rPr>
+        <w:t xml:space="preserve">Logic tier which runs inside a NodeJS server allows for </w:t>
       </w:r>
       <w:proofErr w:type="spellStart"/>
       <w:r>
@@ -375,7 +387,25 @@
           <w:sz w:val="22"/>
           <w:szCs w:val="22"/>
         </w:rPr>
-        <w:t>(Login) Once I am a registered user, I can log in with the use of my personal email and the password previously entered to access the shopping dashboard. Keeping in mind that the application is a MERN Application, the appearance along with colors, logo and menus provided can be adjusted without impacting the performance and functionality of the site. </w:t>
+        <w:t xml:space="preserve">(Login) Once I am a registered user, I can log in with the use of </w:t>
+      </w:r>
+      <w:r>
+        <w:rPr>
+          <w:rFonts w:ascii="Arial" w:eastAsia="Times New Roman" w:hAnsi="Arial" w:cs="Arial"/>
+          <w:color w:val="000000"/>
+          <w:sz w:val="22"/>
+          <w:szCs w:val="22"/>
+        </w:rPr>
+        <w:t>the</w:t>
+      </w:r>
+      <w:r>
+        <w:rPr>
+          <w:rFonts w:ascii="Arial" w:eastAsia="Times New Roman" w:hAnsi="Arial" w:cs="Arial"/>
+          <w:color w:val="000000"/>
+          <w:sz w:val="22"/>
+          <w:szCs w:val="22"/>
+        </w:rPr>
+        <w:t xml:space="preserve"> personal email and the password previously entered to access the shopping dashboard. Keeping in mind that the application is a MERN Application, the appearance along with colors, logo and menus provided can be adjusted without impacting the performance and functionality of the site. </w:t>
       </w:r>
     </w:p>
     <w:p>
@@ -401,17 +431,15 @@
         </w:rPr>
         <w:t xml:space="preserve">(Shopping Dashboard) As a registered customer and while in the dashboard I am provided with a list of items available where we will see a photo of the item, along with detail pertaining to the item. You will also see a warm greeting addressing the user which allows them to easily identify their </w:t>
       </w:r>
-      <w:proofErr w:type="gramStart"/>
-      <w:r>
-        <w:rPr>
-          <w:rFonts w:ascii="Arial" w:eastAsia="Times New Roman" w:hAnsi="Arial" w:cs="Arial"/>
-          <w:color w:val="000000"/>
-          <w:sz w:val="22"/>
-          <w:szCs w:val="22"/>
-        </w:rPr>
-        <w:t>logged on</w:t>
-      </w:r>
-      <w:proofErr w:type="gramEnd"/>
+      <w:r>
+        <w:rPr>
+          <w:rFonts w:ascii="Arial" w:eastAsia="Times New Roman" w:hAnsi="Arial" w:cs="Arial"/>
+          <w:color w:val="000000"/>
+          <w:sz w:val="22"/>
+          <w:szCs w:val="22"/>
+        </w:rPr>
+        <w:t>logged-on</w:t>
+      </w:r>
       <w:r>
         <w:rPr>
           <w:rFonts w:ascii="Arial" w:eastAsia="Times New Roman" w:hAnsi="Arial" w:cs="Arial"/>
@@ -486,6 +514,83 @@
         </w:rPr>
         <w:t xml:space="preserve">  I hesitantly entered into this project alone so that I might see what I was truly capable of after our </w:t>
       </w:r>
+      <w:r>
+        <w:rPr>
+          <w:rFonts w:ascii="Arial" w:eastAsia="Times New Roman" w:hAnsi="Arial" w:cs="Arial"/>
+          <w:color w:val="000000"/>
+          <w:sz w:val="22"/>
+          <w:szCs w:val="22"/>
+        </w:rPr>
+        <w:t>boot camp</w:t>
+      </w:r>
+      <w:r>
+        <w:rPr>
+          <w:rFonts w:ascii="Arial" w:eastAsia="Times New Roman" w:hAnsi="Arial" w:cs="Arial"/>
+          <w:color w:val="000000"/>
+          <w:sz w:val="22"/>
+          <w:szCs w:val="22"/>
+        </w:rPr>
+        <w:t xml:space="preserve"> experience and I was pleased to see that I managed to complete a large portion of the application which includes the use of ReactJS, Node and Express Servers as well as MongoDB. You witness the administration </w:t>
+      </w:r>
+      <w:r>
+        <w:rPr>
+          <w:rFonts w:ascii="Arial" w:eastAsia="Times New Roman" w:hAnsi="Arial" w:cs="Arial"/>
+          <w:color w:val="000000"/>
+          <w:sz w:val="22"/>
+          <w:szCs w:val="22"/>
+        </w:rPr>
+        <w:t>of GET</w:t>
+      </w:r>
+      <w:r>
+        <w:rPr>
+          <w:rFonts w:ascii="Arial" w:eastAsia="Times New Roman" w:hAnsi="Arial" w:cs="Arial"/>
+          <w:color w:val="000000"/>
+          <w:sz w:val="22"/>
+          <w:szCs w:val="22"/>
+        </w:rPr>
+        <w:t xml:space="preserve"> route functionality when seeing the display of items available for example </w:t>
+      </w:r>
+      <w:r>
+        <w:rPr>
+          <w:rFonts w:ascii="Arial" w:eastAsia="Times New Roman" w:hAnsi="Arial" w:cs="Arial"/>
+          <w:color w:val="000000"/>
+          <w:sz w:val="22"/>
+          <w:szCs w:val="22"/>
+        </w:rPr>
+        <w:t>as</w:t>
+      </w:r>
+      <w:r>
+        <w:rPr>
+          <w:rFonts w:ascii="Arial" w:eastAsia="Times New Roman" w:hAnsi="Arial" w:cs="Arial"/>
+          <w:color w:val="000000"/>
+          <w:sz w:val="22"/>
+          <w:szCs w:val="22"/>
+        </w:rPr>
+        <w:t xml:space="preserve"> well as a POST route when adding items to carts. You also witnessed the authentication of users and a somewhat decent UI. In truth, I did not spend too much time on the UI so that I might have more time for the server side. </w:t>
+      </w:r>
+    </w:p>
+    <w:p>
+      <w:pPr>
+        <w:rPr>
+          <w:rFonts w:ascii="Times New Roman" w:eastAsia="Times New Roman" w:hAnsi="Times New Roman" w:cs="Times New Roman"/>
+        </w:rPr>
+      </w:pPr>
+    </w:p>
+    <w:p>
+      <w:pPr>
+        <w:rPr>
+          <w:rFonts w:ascii="Times New Roman" w:eastAsia="Times New Roman" w:hAnsi="Times New Roman" w:cs="Times New Roman"/>
+        </w:rPr>
+      </w:pPr>
+      <w:r>
+        <w:rPr>
+          <w:rFonts w:ascii="Arial" w:eastAsia="Times New Roman" w:hAnsi="Arial" w:cs="Arial"/>
+          <w:color w:val="000000"/>
+          <w:sz w:val="22"/>
+          <w:szCs w:val="22"/>
+        </w:rPr>
+        <w:t xml:space="preserve">That being said, in the future, I hope to return to this project to address the UI in more detail. It is also my hope to be able to interact with a public </w:t>
+      </w:r>
       <w:proofErr w:type="spellStart"/>
       <w:r>
         <w:rPr>
@@ -494,7 +599,7 @@
           <w:sz w:val="22"/>
           <w:szCs w:val="22"/>
         </w:rPr>
-        <w:t>bootcamp</w:t>
+        <w:t>api</w:t>
       </w:r>
       <w:proofErr w:type="spellEnd"/>
       <w:r>
@@ -504,7 +609,30 @@
           <w:sz w:val="22"/>
           <w:szCs w:val="22"/>
         </w:rPr>
-        <w:t xml:space="preserve"> experience and I was pleased to see that I managed to complete a large portion of the application which includes the use of ReactJS, Node and Express Servers as well as MongoDB. You witness the administration </w:t>
+        <w:t xml:space="preserve"> allowing for online payment as well as providing an application administrative interface which will allow the organization to add detail on items kept in stock. On the user side, it is my intention to provide a menu, once logged in, so that the user may select a category from which to shop providing for a more refined search. </w:t>
+      </w:r>
+    </w:p>
+    <w:p>
+      <w:pPr>
+        <w:rPr>
+          <w:rFonts w:ascii="Times New Roman" w:eastAsia="Times New Roman" w:hAnsi="Times New Roman" w:cs="Times New Roman"/>
+        </w:rPr>
+      </w:pPr>
+    </w:p>
+    <w:p>
+      <w:pPr>
+        <w:rPr>
+          <w:rFonts w:ascii="Times New Roman" w:eastAsia="Times New Roman" w:hAnsi="Times New Roman" w:cs="Times New Roman"/>
+        </w:rPr>
+      </w:pPr>
+      <w:r>
+        <w:rPr>
+          <w:rFonts w:ascii="Arial" w:eastAsia="Times New Roman" w:hAnsi="Arial" w:cs="Arial"/>
+          <w:color w:val="000000"/>
+          <w:sz w:val="22"/>
+          <w:szCs w:val="22"/>
+        </w:rPr>
+        <w:t xml:space="preserve">Addressing the requirements of introducing two new technologies, I </w:t>
       </w:r>
       <w:proofErr w:type="gramStart"/>
       <w:r>
@@ -514,7 +642,7 @@
           <w:sz w:val="22"/>
           <w:szCs w:val="22"/>
         </w:rPr>
-        <w:t>of  GET</w:t>
+        <w:t>made an attempt</w:t>
       </w:r>
       <w:proofErr w:type="gramEnd"/>
       <w:r>
@@ -524,105 +652,17 @@
           <w:sz w:val="22"/>
           <w:szCs w:val="22"/>
         </w:rPr>
-        <w:t xml:space="preserve"> route functionality when seeing the display of items available for example </w:t>
-      </w:r>
-      <w:proofErr w:type="spellStart"/>
-      <w:r>
-        <w:rPr>
-          <w:rFonts w:ascii="Arial" w:eastAsia="Times New Roman" w:hAnsi="Arial" w:cs="Arial"/>
-          <w:color w:val="000000"/>
-          <w:sz w:val="22"/>
-          <w:szCs w:val="22"/>
-        </w:rPr>
-        <w:t>ase</w:t>
-      </w:r>
-      <w:proofErr w:type="spellEnd"/>
-      <w:r>
-        <w:rPr>
-          <w:rFonts w:ascii="Arial" w:eastAsia="Times New Roman" w:hAnsi="Arial" w:cs="Arial"/>
-          <w:color w:val="000000"/>
-          <w:sz w:val="22"/>
-          <w:szCs w:val="22"/>
-        </w:rPr>
-        <w:t xml:space="preserve"> well as a POST route when adding items to carts. You also witnessed the authentication of users and a somewhat decent UI. In truth, I did not spend too much time on the UI so that I might have more time for the server side. </w:t>
-      </w:r>
-    </w:p>
-    <w:p>
-      <w:pPr>
-        <w:rPr>
-          <w:rFonts w:ascii="Times New Roman" w:eastAsia="Times New Roman" w:hAnsi="Times New Roman" w:cs="Times New Roman"/>
-        </w:rPr>
-      </w:pPr>
-    </w:p>
-    <w:p>
-      <w:pPr>
-        <w:rPr>
-          <w:rFonts w:ascii="Times New Roman" w:eastAsia="Times New Roman" w:hAnsi="Times New Roman" w:cs="Times New Roman"/>
-        </w:rPr>
-      </w:pPr>
-      <w:r>
-        <w:rPr>
-          <w:rFonts w:ascii="Arial" w:eastAsia="Times New Roman" w:hAnsi="Arial" w:cs="Arial"/>
-          <w:color w:val="000000"/>
-          <w:sz w:val="22"/>
-          <w:szCs w:val="22"/>
-        </w:rPr>
-        <w:t xml:space="preserve">That being said, in the future, I hope to return to this project to address the UI in more detail. It is also my hope to be able to interact with a public </w:t>
-      </w:r>
-      <w:proofErr w:type="spellStart"/>
-      <w:r>
-        <w:rPr>
-          <w:rFonts w:ascii="Arial" w:eastAsia="Times New Roman" w:hAnsi="Arial" w:cs="Arial"/>
-          <w:color w:val="000000"/>
-          <w:sz w:val="22"/>
-          <w:szCs w:val="22"/>
-        </w:rPr>
-        <w:t>api</w:t>
-      </w:r>
-      <w:proofErr w:type="spellEnd"/>
-      <w:r>
-        <w:rPr>
-          <w:rFonts w:ascii="Arial" w:eastAsia="Times New Roman" w:hAnsi="Arial" w:cs="Arial"/>
-          <w:color w:val="000000"/>
-          <w:sz w:val="22"/>
-          <w:szCs w:val="22"/>
-        </w:rPr>
-        <w:t xml:space="preserve"> allowing for online payment as well as providing an application administrative interface which will allow the organization to add detail on items kept in stock. On the user side, it is my intention to provide a menu, once logged in, so that the user may select a category from which to shop providing for a more refined search. </w:t>
-      </w:r>
-    </w:p>
-    <w:p>
-      <w:pPr>
-        <w:rPr>
-          <w:rFonts w:ascii="Times New Roman" w:eastAsia="Times New Roman" w:hAnsi="Times New Roman" w:cs="Times New Roman"/>
-        </w:rPr>
-      </w:pPr>
-    </w:p>
-    <w:p>
-      <w:pPr>
-        <w:rPr>
-          <w:rFonts w:ascii="Times New Roman" w:eastAsia="Times New Roman" w:hAnsi="Times New Roman" w:cs="Times New Roman"/>
-        </w:rPr>
-      </w:pPr>
-      <w:r>
-        <w:rPr>
-          <w:rFonts w:ascii="Arial" w:eastAsia="Times New Roman" w:hAnsi="Arial" w:cs="Arial"/>
-          <w:color w:val="000000"/>
-          <w:sz w:val="22"/>
-          <w:szCs w:val="22"/>
-        </w:rPr>
-        <w:t xml:space="preserve">Addressing the requirements of introducing two new technologies, I made an attempt to utilize Auth0 for authentication and used RXJS as an </w:t>
-      </w:r>
-      <w:proofErr w:type="gramStart"/>
-      <w:r>
-        <w:rPr>
-          <w:rFonts w:ascii="Arial" w:eastAsia="Times New Roman" w:hAnsi="Arial" w:cs="Arial"/>
-          <w:color w:val="000000"/>
-          <w:sz w:val="22"/>
-          <w:szCs w:val="22"/>
-        </w:rPr>
-        <w:t>extensions</w:t>
-      </w:r>
-      <w:proofErr w:type="gramEnd"/>
+        <w:t xml:space="preserve"> to utilize Auth0 for authentication and used RXJS as an </w:t>
+      </w:r>
+      <w:r>
+        <w:rPr>
+          <w:rFonts w:ascii="Arial" w:eastAsia="Times New Roman" w:hAnsi="Arial" w:cs="Arial"/>
+          <w:color w:val="000000"/>
+          <w:sz w:val="22"/>
+          <w:szCs w:val="22"/>
+        </w:rPr>
+        <w:t>extension’s</w:t>
+      </w:r>
       <w:r>
         <w:rPr>
           <w:rFonts w:ascii="Arial" w:eastAsia="Times New Roman" w:hAnsi="Arial" w:cs="Arial"/>
@@ -632,25 +672,43 @@
         </w:rPr>
         <w:t xml:space="preserve"> library which </w:t>
       </w:r>
-      <w:proofErr w:type="spellStart"/>
-      <w:r>
-        <w:rPr>
-          <w:rFonts w:ascii="Arial" w:eastAsia="Times New Roman" w:hAnsi="Arial" w:cs="Arial"/>
-          <w:color w:val="000000"/>
-          <w:sz w:val="22"/>
-          <w:szCs w:val="22"/>
-        </w:rPr>
-        <w:t>utilises</w:t>
-      </w:r>
-      <w:proofErr w:type="spellEnd"/>
-      <w:r>
-        <w:rPr>
-          <w:rFonts w:ascii="Arial" w:eastAsia="Times New Roman" w:hAnsi="Arial" w:cs="Arial"/>
-          <w:color w:val="000000"/>
-          <w:sz w:val="22"/>
-          <w:szCs w:val="22"/>
-        </w:rPr>
-        <w:t xml:space="preserve"> observables to make it easier to compose asynchronous or callback based code. What are these RXJS observables you ask, they are the values which fill missing spots to functions or iterations as well as promises. </w:t>
+      <w:r>
+        <w:rPr>
+          <w:rFonts w:ascii="Arial" w:eastAsia="Times New Roman" w:hAnsi="Arial" w:cs="Arial"/>
+          <w:color w:val="000000"/>
+          <w:sz w:val="22"/>
+          <w:szCs w:val="22"/>
+        </w:rPr>
+        <w:t>utilizes</w:t>
+      </w:r>
+      <w:r>
+        <w:rPr>
+          <w:rFonts w:ascii="Arial" w:eastAsia="Times New Roman" w:hAnsi="Arial" w:cs="Arial"/>
+          <w:color w:val="000000"/>
+          <w:sz w:val="22"/>
+          <w:szCs w:val="22"/>
+        </w:rPr>
+        <w:t xml:space="preserve"> observables to make it easier to compose asynchronous or </w:t>
+      </w:r>
+      <w:bookmarkStart w:id="0" w:name="_GoBack"/>
+      <w:bookmarkEnd w:id="0"/>
+      <w:r>
+        <w:rPr>
+          <w:rFonts w:ascii="Arial" w:eastAsia="Times New Roman" w:hAnsi="Arial" w:cs="Arial"/>
+          <w:color w:val="000000"/>
+          <w:sz w:val="22"/>
+          <w:szCs w:val="22"/>
+        </w:rPr>
+        <w:t>callback-based</w:t>
+      </w:r>
+      <w:r>
+        <w:rPr>
+          <w:rFonts w:ascii="Arial" w:eastAsia="Times New Roman" w:hAnsi="Arial" w:cs="Arial"/>
+          <w:color w:val="000000"/>
+          <w:sz w:val="22"/>
+          <w:szCs w:val="22"/>
+        </w:rPr>
+        <w:t xml:space="preserve"> code. What are these RXJS observables you ask, they are the values which fill missing spots to functions or iterations as well as promises. </w:t>
       </w:r>
     </w:p>
     <w:p>

</xml_diff>

<commit_message>
adjusted display of signin and login. Need to adjust home and cart
</commit_message>
<xml_diff>
--- a/Template/oral presentation .docx
+++ b/Template/oral presentation .docx
@@ -652,46 +652,73 @@
           <w:sz w:val="22"/>
           <w:szCs w:val="22"/>
         </w:rPr>
-        <w:t xml:space="preserve"> to utilize Auth0 for authentication and used RXJS as an </w:t>
-      </w:r>
-      <w:r>
-        <w:rPr>
-          <w:rFonts w:ascii="Arial" w:eastAsia="Times New Roman" w:hAnsi="Arial" w:cs="Arial"/>
-          <w:color w:val="000000"/>
-          <w:sz w:val="22"/>
-          <w:szCs w:val="22"/>
-        </w:rPr>
-        <w:t>extension’s</w:t>
-      </w:r>
-      <w:r>
-        <w:rPr>
-          <w:rFonts w:ascii="Arial" w:eastAsia="Times New Roman" w:hAnsi="Arial" w:cs="Arial"/>
-          <w:color w:val="000000"/>
-          <w:sz w:val="22"/>
-          <w:szCs w:val="22"/>
-        </w:rPr>
-        <w:t xml:space="preserve"> library which </w:t>
-      </w:r>
-      <w:r>
-        <w:rPr>
-          <w:rFonts w:ascii="Arial" w:eastAsia="Times New Roman" w:hAnsi="Arial" w:cs="Arial"/>
-          <w:color w:val="000000"/>
-          <w:sz w:val="22"/>
-          <w:szCs w:val="22"/>
-        </w:rPr>
-        <w:t>utilizes</w:t>
-      </w:r>
-      <w:r>
-        <w:rPr>
-          <w:rFonts w:ascii="Arial" w:eastAsia="Times New Roman" w:hAnsi="Arial" w:cs="Arial"/>
-          <w:color w:val="000000"/>
-          <w:sz w:val="22"/>
-          <w:szCs w:val="22"/>
-        </w:rPr>
-        <w:t xml:space="preserve"> observables to make it easier to compose asynchronous or </w:t>
+        <w:t xml:space="preserve"> to utilize Auth0 for authentication </w:t>
+      </w:r>
+      <w:r>
+        <w:rPr>
+          <w:rFonts w:ascii="Arial" w:eastAsia="Times New Roman" w:hAnsi="Arial" w:cs="Arial"/>
+          <w:color w:val="000000"/>
+          <w:sz w:val="22"/>
+          <w:szCs w:val="22"/>
+        </w:rPr>
+        <w:t>but it didn’t go to well</w:t>
+      </w:r>
+      <w:r>
+        <w:rPr>
+          <w:rFonts w:ascii="Arial" w:eastAsia="Times New Roman" w:hAnsi="Arial" w:cs="Arial"/>
+          <w:color w:val="000000"/>
+          <w:sz w:val="22"/>
+          <w:szCs w:val="22"/>
+        </w:rPr>
+        <w:t>. I also</w:t>
       </w:r>
       <w:bookmarkStart w:id="0" w:name="_GoBack"/>
       <w:bookmarkEnd w:id="0"/>
+      <w:r>
+        <w:rPr>
+          <w:rFonts w:ascii="Arial" w:eastAsia="Times New Roman" w:hAnsi="Arial" w:cs="Arial"/>
+          <w:color w:val="000000"/>
+          <w:sz w:val="22"/>
+          <w:szCs w:val="22"/>
+        </w:rPr>
+        <w:t xml:space="preserve"> used RXJS as an </w:t>
+      </w:r>
+      <w:r>
+        <w:rPr>
+          <w:rFonts w:ascii="Arial" w:eastAsia="Times New Roman" w:hAnsi="Arial" w:cs="Arial"/>
+          <w:color w:val="000000"/>
+          <w:sz w:val="22"/>
+          <w:szCs w:val="22"/>
+        </w:rPr>
+        <w:t>extension’s</w:t>
+      </w:r>
+      <w:r>
+        <w:rPr>
+          <w:rFonts w:ascii="Arial" w:eastAsia="Times New Roman" w:hAnsi="Arial" w:cs="Arial"/>
+          <w:color w:val="000000"/>
+          <w:sz w:val="22"/>
+          <w:szCs w:val="22"/>
+        </w:rPr>
+        <w:t xml:space="preserve"> library which </w:t>
+      </w:r>
+      <w:r>
+        <w:rPr>
+          <w:rFonts w:ascii="Arial" w:eastAsia="Times New Roman" w:hAnsi="Arial" w:cs="Arial"/>
+          <w:color w:val="000000"/>
+          <w:sz w:val="22"/>
+          <w:szCs w:val="22"/>
+        </w:rPr>
+        <w:t>utilizes</w:t>
+      </w:r>
+      <w:r>
+        <w:rPr>
+          <w:rFonts w:ascii="Arial" w:eastAsia="Times New Roman" w:hAnsi="Arial" w:cs="Arial"/>
+          <w:color w:val="000000"/>
+          <w:sz w:val="22"/>
+          <w:szCs w:val="22"/>
+        </w:rPr>
+        <w:t xml:space="preserve"> observables to make it easier to compose asynchronous or </w:t>
+      </w:r>
       <w:r>
         <w:rPr>
           <w:rFonts w:ascii="Arial" w:eastAsia="Times New Roman" w:hAnsi="Arial" w:cs="Arial"/>

</xml_diff>

<commit_message>
changes to cart to display photos of product
</commit_message>
<xml_diff>
--- a/Template/oral presentation .docx
+++ b/Template/oral presentation .docx
@@ -4,6 +4,7 @@
   <w:body>
     <w:p>
       <w:pPr>
+        <w:spacing w:line="360" w:lineRule="auto"/>
         <w:rPr>
           <w:rFonts w:ascii="Times New Roman" w:eastAsia="Times New Roman" w:hAnsi="Times New Roman" w:cs="Times New Roman"/>
         </w:rPr>
@@ -33,25 +34,97 @@
           <w:sz w:val="22"/>
           <w:szCs w:val="22"/>
         </w:rPr>
-        <w:t xml:space="preserve"> stack presentation. An application that will allow any retail store, regardless of size, the ability to provide an online experience for consumers </w:t>
-      </w:r>
-      <w:r>
-        <w:rPr>
-          <w:rFonts w:ascii="Arial" w:eastAsia="Times New Roman" w:hAnsi="Arial" w:cs="Arial"/>
-          <w:color w:val="000000"/>
-          <w:sz w:val="22"/>
-          <w:szCs w:val="22"/>
-        </w:rPr>
-        <w:t>notwithstanding</w:t>
-      </w:r>
-      <w:r>
-        <w:rPr>
-          <w:rFonts w:ascii="Arial" w:eastAsia="Times New Roman" w:hAnsi="Arial" w:cs="Arial"/>
-          <w:color w:val="000000"/>
-          <w:sz w:val="22"/>
-          <w:szCs w:val="22"/>
-        </w:rPr>
-        <w:t xml:space="preserve"> of the current situation or possible future pandemic, you too can stay in the game. Having seen so many small retail stores close when </w:t>
+        <w:t xml:space="preserve"> stack presentation. </w:t>
+      </w:r>
+      <w:r>
+        <w:rPr>
+          <w:rFonts w:ascii="Arial" w:eastAsia="Times New Roman" w:hAnsi="Arial" w:cs="Arial"/>
+          <w:color w:val="000000"/>
+          <w:sz w:val="22"/>
+          <w:szCs w:val="22"/>
+        </w:rPr>
+        <w:t>I will be presenting an</w:t>
+      </w:r>
+      <w:r>
+        <w:rPr>
+          <w:rFonts w:ascii="Arial" w:eastAsia="Times New Roman" w:hAnsi="Arial" w:cs="Arial"/>
+          <w:color w:val="000000"/>
+          <w:sz w:val="22"/>
+          <w:szCs w:val="22"/>
+        </w:rPr>
+        <w:t xml:space="preserve"> application that will allow any store, regardless of size</w:t>
+      </w:r>
+      <w:r>
+        <w:rPr>
+          <w:rFonts w:ascii="Arial" w:eastAsia="Times New Roman" w:hAnsi="Arial" w:cs="Arial"/>
+          <w:color w:val="000000"/>
+          <w:sz w:val="22"/>
+          <w:szCs w:val="22"/>
+        </w:rPr>
+        <w:t xml:space="preserve"> or product sold</w:t>
+      </w:r>
+      <w:r>
+        <w:rPr>
+          <w:rFonts w:ascii="Arial" w:eastAsia="Times New Roman" w:hAnsi="Arial" w:cs="Arial"/>
+          <w:color w:val="000000"/>
+          <w:sz w:val="22"/>
+          <w:szCs w:val="22"/>
+        </w:rPr>
+        <w:t xml:space="preserve">, the ability to provide an online experience for consumers </w:t>
+      </w:r>
+      <w:r>
+        <w:rPr>
+          <w:rFonts w:ascii="Arial" w:eastAsia="Times New Roman" w:hAnsi="Arial" w:cs="Arial"/>
+          <w:color w:val="000000"/>
+          <w:sz w:val="22"/>
+          <w:szCs w:val="22"/>
+        </w:rPr>
+        <w:t>in spite</w:t>
+      </w:r>
+      <w:r>
+        <w:rPr>
+          <w:rFonts w:ascii="Arial" w:eastAsia="Times New Roman" w:hAnsi="Arial" w:cs="Arial"/>
+          <w:color w:val="000000"/>
+          <w:sz w:val="22"/>
+          <w:szCs w:val="22"/>
+        </w:rPr>
+        <w:t xml:space="preserve"> of the current</w:t>
+      </w:r>
+      <w:r>
+        <w:rPr>
+          <w:rFonts w:ascii="Arial" w:eastAsia="Times New Roman" w:hAnsi="Arial" w:cs="Arial"/>
+          <w:color w:val="000000"/>
+          <w:sz w:val="22"/>
+          <w:szCs w:val="22"/>
+        </w:rPr>
+        <w:t xml:space="preserve"> or</w:t>
+      </w:r>
+      <w:r>
+        <w:rPr>
+          <w:rFonts w:ascii="Arial" w:eastAsia="Times New Roman" w:hAnsi="Arial" w:cs="Arial"/>
+          <w:color w:val="000000"/>
+          <w:sz w:val="22"/>
+          <w:szCs w:val="22"/>
+        </w:rPr>
+        <w:t xml:space="preserve"> future </w:t>
+      </w:r>
+      <w:r>
+        <w:rPr>
+          <w:rFonts w:ascii="Arial" w:eastAsia="Times New Roman" w:hAnsi="Arial" w:cs="Arial"/>
+          <w:color w:val="000000"/>
+          <w:sz w:val="22"/>
+          <w:szCs w:val="22"/>
+        </w:rPr>
+        <w:t>situations</w:t>
+      </w:r>
+      <w:r>
+        <w:rPr>
+          <w:rFonts w:ascii="Arial" w:eastAsia="Times New Roman" w:hAnsi="Arial" w:cs="Arial"/>
+          <w:color w:val="000000"/>
+          <w:sz w:val="22"/>
+          <w:szCs w:val="22"/>
+        </w:rPr>
+        <w:t xml:space="preserve">. Having seen so many small retail stores close when </w:t>
       </w:r>
       <w:r>
         <w:rPr>
@@ -92,13 +165,15 @@
     </w:p>
     <w:p>
       <w:pPr>
-        <w:rPr>
-          <w:rFonts w:ascii="Times New Roman" w:eastAsia="Times New Roman" w:hAnsi="Times New Roman" w:cs="Times New Roman"/>
-        </w:rPr>
-      </w:pPr>
-    </w:p>
-    <w:p>
-      <w:pPr>
+        <w:spacing w:line="360" w:lineRule="auto"/>
+        <w:rPr>
+          <w:rFonts w:ascii="Times New Roman" w:eastAsia="Times New Roman" w:hAnsi="Times New Roman" w:cs="Times New Roman"/>
+        </w:rPr>
+      </w:pPr>
+    </w:p>
+    <w:p>
+      <w:pPr>
+        <w:spacing w:line="360" w:lineRule="auto"/>
         <w:rPr>
           <w:rFonts w:ascii="Times New Roman" w:eastAsia="Times New Roman" w:hAnsi="Times New Roman" w:cs="Times New Roman"/>
         </w:rPr>
@@ -126,13 +201,15 @@
     </w:p>
     <w:p>
       <w:pPr>
-        <w:rPr>
-          <w:rFonts w:ascii="Times New Roman" w:eastAsia="Times New Roman" w:hAnsi="Times New Roman" w:cs="Times New Roman"/>
-        </w:rPr>
-      </w:pPr>
-    </w:p>
-    <w:p>
-      <w:pPr>
+        <w:spacing w:line="360" w:lineRule="auto"/>
+        <w:rPr>
+          <w:rFonts w:ascii="Times New Roman" w:eastAsia="Times New Roman" w:hAnsi="Times New Roman" w:cs="Times New Roman"/>
+        </w:rPr>
+      </w:pPr>
+    </w:p>
+    <w:p>
+      <w:pPr>
+        <w:spacing w:line="360" w:lineRule="auto"/>
         <w:rPr>
           <w:rFonts w:ascii="Times New Roman" w:eastAsia="Times New Roman" w:hAnsi="Times New Roman" w:cs="Times New Roman"/>
         </w:rPr>
@@ -165,6 +242,96 @@
         </w:rPr>
         <w:t xml:space="preserve"> tier or frontend is </w:t>
       </w:r>
+      <w:r>
+        <w:rPr>
+          <w:rFonts w:ascii="Arial" w:eastAsia="Times New Roman" w:hAnsi="Arial" w:cs="Arial"/>
+          <w:color w:val="000000"/>
+          <w:sz w:val="22"/>
+          <w:szCs w:val="22"/>
+        </w:rPr>
+        <w:t>JavaScript’s</w:t>
+      </w:r>
+      <w:r>
+        <w:rPr>
+          <w:rFonts w:ascii="Arial" w:eastAsia="Times New Roman" w:hAnsi="Arial" w:cs="Arial"/>
+          <w:color w:val="000000"/>
+          <w:sz w:val="22"/>
+          <w:szCs w:val="22"/>
+        </w:rPr>
+        <w:t xml:space="preserve"> framework of React.js </w:t>
+      </w:r>
+      <w:r>
+        <w:rPr>
+          <w:rFonts w:ascii="Arial" w:eastAsia="Times New Roman" w:hAnsi="Arial" w:cs="Arial"/>
+          <w:color w:val="000000"/>
+          <w:sz w:val="22"/>
+          <w:szCs w:val="22"/>
+        </w:rPr>
+        <w:t>in conjunction</w:t>
+      </w:r>
+      <w:r>
+        <w:rPr>
+          <w:rFonts w:ascii="Arial" w:eastAsia="Times New Roman" w:hAnsi="Arial" w:cs="Arial"/>
+          <w:color w:val="000000"/>
+          <w:sz w:val="22"/>
+          <w:szCs w:val="22"/>
+        </w:rPr>
+        <w:t xml:space="preserve"> with HTML and CSS,</w:t>
+      </w:r>
+      <w:r>
+        <w:rPr>
+          <w:rFonts w:ascii="Arial" w:eastAsia="Times New Roman" w:hAnsi="Arial" w:cs="Arial"/>
+          <w:color w:val="000000"/>
+          <w:sz w:val="22"/>
+          <w:szCs w:val="22"/>
+        </w:rPr>
+        <w:t xml:space="preserve"> it </w:t>
+      </w:r>
+      <w:r>
+        <w:rPr>
+          <w:rFonts w:ascii="Arial" w:eastAsia="Times New Roman" w:hAnsi="Arial" w:cs="Arial"/>
+          <w:color w:val="000000"/>
+          <w:sz w:val="22"/>
+          <w:szCs w:val="22"/>
+        </w:rPr>
+        <w:t>allows us to create a dynamic web application contributing to a more enjoyable user experience with greater functionality.</w:t>
+      </w:r>
+      <w:r>
+        <w:rPr>
+          <w:rFonts w:ascii="Arial" w:eastAsia="Times New Roman" w:hAnsi="Arial" w:cs="Arial"/>
+          <w:color w:val="000000"/>
+          <w:sz w:val="22"/>
+          <w:szCs w:val="22"/>
+        </w:rPr>
+        <w:t xml:space="preserve"> Though there was not much time </w:t>
+      </w:r>
+      <w:r>
+        <w:rPr>
+          <w:rFonts w:ascii="Arial" w:eastAsia="Times New Roman" w:hAnsi="Arial" w:cs="Arial"/>
+          <w:color w:val="000000"/>
+          <w:sz w:val="22"/>
+          <w:szCs w:val="22"/>
+        </w:rPr>
+        <w:t>spend on the UI</w:t>
+      </w:r>
+      <w:r>
+        <w:rPr>
+          <w:rFonts w:ascii="Arial" w:eastAsia="Times New Roman" w:hAnsi="Arial" w:cs="Arial"/>
+          <w:color w:val="000000"/>
+          <w:sz w:val="22"/>
+          <w:szCs w:val="22"/>
+        </w:rPr>
+        <w:t>,</w:t>
+      </w:r>
+      <w:r>
+        <w:rPr>
+          <w:rFonts w:ascii="Arial" w:eastAsia="Times New Roman" w:hAnsi="Arial" w:cs="Arial"/>
+          <w:color w:val="000000"/>
+          <w:sz w:val="22"/>
+          <w:szCs w:val="22"/>
+        </w:rPr>
+        <w:t xml:space="preserve"> I would like to mention that I incorporated a grid </w:t>
+      </w:r>
       <w:proofErr w:type="spellStart"/>
       <w:r>
         <w:rPr>
@@ -173,7 +340,7 @@
           <w:sz w:val="22"/>
           <w:szCs w:val="22"/>
         </w:rPr>
-        <w:t>JavaScripts</w:t>
+        <w:t>css</w:t>
       </w:r>
       <w:proofErr w:type="spellEnd"/>
       <w:r>
@@ -183,54 +350,76 @@
           <w:sz w:val="22"/>
           <w:szCs w:val="22"/>
         </w:rPr>
-        <w:t xml:space="preserve"> framework of React.js </w:t>
-      </w:r>
-      <w:r>
-        <w:rPr>
-          <w:rFonts w:ascii="Arial" w:eastAsia="Times New Roman" w:hAnsi="Arial" w:cs="Arial"/>
-          <w:color w:val="000000"/>
-          <w:sz w:val="22"/>
-          <w:szCs w:val="22"/>
-        </w:rPr>
-        <w:t>in conjunction</w:t>
-      </w:r>
-      <w:r>
-        <w:rPr>
-          <w:rFonts w:ascii="Arial" w:eastAsia="Times New Roman" w:hAnsi="Arial" w:cs="Arial"/>
-          <w:color w:val="000000"/>
-          <w:sz w:val="22"/>
-          <w:szCs w:val="22"/>
-        </w:rPr>
-        <w:t xml:space="preserve"> with HTML and CSS,</w:t>
-      </w:r>
-      <w:r>
-        <w:rPr>
-          <w:rFonts w:ascii="Arial" w:eastAsia="Times New Roman" w:hAnsi="Arial" w:cs="Arial"/>
-          <w:color w:val="000000"/>
-          <w:sz w:val="22"/>
-          <w:szCs w:val="22"/>
-        </w:rPr>
-        <w:t xml:space="preserve"> it </w:t>
-      </w:r>
-      <w:r>
-        <w:rPr>
-          <w:rFonts w:ascii="Arial" w:eastAsia="Times New Roman" w:hAnsi="Arial" w:cs="Arial"/>
-          <w:color w:val="000000"/>
-          <w:sz w:val="22"/>
-          <w:szCs w:val="22"/>
-        </w:rPr>
-        <w:t>allows us to create a dynamic web application sequentially contributing to a more enjoyable user experience with greater functionality.</w:t>
-      </w:r>
-    </w:p>
-    <w:p>
-      <w:pPr>
-        <w:rPr>
-          <w:rFonts w:ascii="Times New Roman" w:eastAsia="Times New Roman" w:hAnsi="Times New Roman" w:cs="Times New Roman"/>
-        </w:rPr>
-      </w:pPr>
-    </w:p>
-    <w:p>
-      <w:pPr>
+        <w:t xml:space="preserve"> layout which is a </w:t>
+      </w:r>
+      <w:proofErr w:type="gramStart"/>
+      <w:r>
+        <w:rPr>
+          <w:rFonts w:ascii="Arial" w:eastAsia="Times New Roman" w:hAnsi="Arial" w:cs="Arial"/>
+          <w:color w:val="000000"/>
+          <w:sz w:val="22"/>
+          <w:szCs w:val="22"/>
+        </w:rPr>
+        <w:t>2 dimensional</w:t>
+      </w:r>
+      <w:proofErr w:type="gramEnd"/>
+      <w:r>
+        <w:rPr>
+          <w:rFonts w:ascii="Arial" w:eastAsia="Times New Roman" w:hAnsi="Arial" w:cs="Arial"/>
+          <w:color w:val="000000"/>
+          <w:sz w:val="22"/>
+          <w:szCs w:val="22"/>
+        </w:rPr>
+        <w:t xml:space="preserve"> layout structure</w:t>
+      </w:r>
+      <w:r>
+        <w:rPr>
+          <w:rFonts w:ascii="Arial" w:eastAsia="Times New Roman" w:hAnsi="Arial" w:cs="Arial"/>
+          <w:color w:val="000000"/>
+          <w:sz w:val="22"/>
+          <w:szCs w:val="22"/>
+        </w:rPr>
+        <w:t xml:space="preserve"> rather than the hacky 1 dimensional flex-box</w:t>
+      </w:r>
+      <w:r>
+        <w:rPr>
+          <w:rFonts w:ascii="Arial" w:eastAsia="Times New Roman" w:hAnsi="Arial" w:cs="Arial"/>
+          <w:color w:val="000000"/>
+          <w:sz w:val="22"/>
+          <w:szCs w:val="22"/>
+        </w:rPr>
+        <w:t xml:space="preserve"> (</w:t>
+      </w:r>
+      <w:r>
+        <w:rPr>
+          <w:rFonts w:ascii="Arial" w:eastAsia="Times New Roman" w:hAnsi="Arial" w:cs="Arial"/>
+          <w:color w:val="FF0000"/>
+          <w:sz w:val="22"/>
+          <w:szCs w:val="22"/>
+        </w:rPr>
+        <w:t>demo</w:t>
+      </w:r>
+      <w:r>
+        <w:rPr>
+          <w:rFonts w:ascii="Arial" w:eastAsia="Times New Roman" w:hAnsi="Arial" w:cs="Arial"/>
+          <w:color w:val="000000"/>
+          <w:sz w:val="22"/>
+          <w:szCs w:val="22"/>
+        </w:rPr>
+        <w:t>)</w:t>
+      </w:r>
+    </w:p>
+    <w:p>
+      <w:pPr>
+        <w:spacing w:line="360" w:lineRule="auto"/>
+        <w:rPr>
+          <w:rFonts w:ascii="Times New Roman" w:eastAsia="Times New Roman" w:hAnsi="Times New Roman" w:cs="Times New Roman"/>
+        </w:rPr>
+      </w:pPr>
+    </w:p>
+    <w:p>
+      <w:pPr>
+        <w:spacing w:line="360" w:lineRule="auto"/>
         <w:rPr>
           <w:rFonts w:ascii="Times New Roman" w:eastAsia="Times New Roman" w:hAnsi="Times New Roman" w:cs="Times New Roman"/>
         </w:rPr>
@@ -251,7 +440,54 @@
           <w:sz w:val="22"/>
           <w:szCs w:val="22"/>
         </w:rPr>
-        <w:t xml:space="preserve">Logic tier which runs inside a NodeJS server allows for </w:t>
+        <w:t xml:space="preserve">Logic tier which runs inside </w:t>
+      </w:r>
+      <w:r>
+        <w:rPr>
+          <w:rFonts w:ascii="Arial" w:eastAsia="Times New Roman" w:hAnsi="Arial" w:cs="Arial"/>
+          <w:color w:val="000000"/>
+          <w:sz w:val="22"/>
+          <w:szCs w:val="22"/>
+        </w:rPr>
+        <w:t xml:space="preserve">a </w:t>
+      </w:r>
+      <w:proofErr w:type="gramStart"/>
+      <w:r>
+        <w:rPr>
+          <w:rFonts w:ascii="Arial" w:eastAsia="Times New Roman" w:hAnsi="Arial" w:cs="Arial"/>
+          <w:color w:val="000000"/>
+          <w:sz w:val="22"/>
+          <w:szCs w:val="22"/>
+        </w:rPr>
+        <w:t>NodeJS</w:t>
+      </w:r>
+      <w:r>
+        <w:rPr>
+          <w:rFonts w:ascii="Arial" w:eastAsia="Times New Roman" w:hAnsi="Arial" w:cs="Arial"/>
+          <w:color w:val="000000"/>
+          <w:sz w:val="22"/>
+          <w:szCs w:val="22"/>
+        </w:rPr>
+        <w:t xml:space="preserve"> </w:t>
+      </w:r>
+      <w:r>
+        <w:rPr>
+          <w:rFonts w:ascii="Arial" w:eastAsia="Times New Roman" w:hAnsi="Arial" w:cs="Arial"/>
+          <w:color w:val="000000"/>
+          <w:sz w:val="22"/>
+          <w:szCs w:val="22"/>
+        </w:rPr>
+        <w:t xml:space="preserve"> server</w:t>
+      </w:r>
+      <w:proofErr w:type="gramEnd"/>
+      <w:r>
+        <w:rPr>
+          <w:rFonts w:ascii="Arial" w:eastAsia="Times New Roman" w:hAnsi="Arial" w:cs="Arial"/>
+          <w:color w:val="000000"/>
+          <w:sz w:val="22"/>
+          <w:szCs w:val="22"/>
+        </w:rPr>
+        <w:t xml:space="preserve"> allows for </w:t>
       </w:r>
       <w:proofErr w:type="spellStart"/>
       <w:r>
@@ -276,13 +512,15 @@
     </w:p>
     <w:p>
       <w:pPr>
-        <w:rPr>
-          <w:rFonts w:ascii="Times New Roman" w:eastAsia="Times New Roman" w:hAnsi="Times New Roman" w:cs="Times New Roman"/>
-        </w:rPr>
-      </w:pPr>
-    </w:p>
-    <w:p>
-      <w:pPr>
+        <w:spacing w:line="360" w:lineRule="auto"/>
+        <w:rPr>
+          <w:rFonts w:ascii="Times New Roman" w:eastAsia="Times New Roman" w:hAnsi="Times New Roman" w:cs="Times New Roman"/>
+        </w:rPr>
+      </w:pPr>
+    </w:p>
+    <w:p>
+      <w:pPr>
+        <w:spacing w:line="360" w:lineRule="auto"/>
         <w:rPr>
           <w:rFonts w:ascii="Times New Roman" w:eastAsia="Times New Roman" w:hAnsi="Times New Roman" w:cs="Times New Roman"/>
         </w:rPr>
@@ -299,17 +537,28 @@
     </w:p>
     <w:p>
       <w:pPr>
-        <w:rPr>
-          <w:rFonts w:ascii="Times New Roman" w:eastAsia="Times New Roman" w:hAnsi="Times New Roman" w:cs="Times New Roman"/>
-        </w:rPr>
-      </w:pPr>
-    </w:p>
-    <w:p>
-      <w:pPr>
-        <w:rPr>
-          <w:rFonts w:ascii="Times New Roman" w:eastAsia="Times New Roman" w:hAnsi="Times New Roman" w:cs="Times New Roman"/>
-        </w:rPr>
-      </w:pPr>
+        <w:spacing w:line="360" w:lineRule="auto"/>
+        <w:rPr>
+          <w:rFonts w:ascii="Times New Roman" w:eastAsia="Times New Roman" w:hAnsi="Times New Roman" w:cs="Times New Roman"/>
+        </w:rPr>
+      </w:pPr>
+    </w:p>
+    <w:p>
+      <w:pPr>
+        <w:spacing w:line="360" w:lineRule="auto"/>
+        <w:rPr>
+          <w:rFonts w:ascii="Times New Roman" w:eastAsia="Times New Roman" w:hAnsi="Times New Roman" w:cs="Times New Roman"/>
+        </w:rPr>
+      </w:pPr>
+      <w:r>
+        <w:rPr>
+          <w:rFonts w:ascii="Arial" w:eastAsia="Times New Roman" w:hAnsi="Arial" w:cs="Arial"/>
+          <w:color w:val="000000"/>
+          <w:sz w:val="22"/>
+          <w:szCs w:val="22"/>
+        </w:rPr>
+        <w:t xml:space="preserve">Upon arriving at the site, a user will be provided the ability to create a profile which will allow them to shop at your store. </w:t>
+      </w:r>
       <w:r>
         <w:rPr>
           <w:rFonts w:ascii="Arial" w:eastAsia="Times New Roman" w:hAnsi="Arial" w:cs="Arial"/>
@@ -319,62 +568,133 @@
           <w:sz w:val="22"/>
           <w:szCs w:val="22"/>
         </w:rPr>
-        <w:t>Sign-Up:</w:t>
-      </w:r>
-      <w:r>
-        <w:rPr>
-          <w:rFonts w:ascii="Arial" w:eastAsia="Times New Roman" w:hAnsi="Arial" w:cs="Arial"/>
-          <w:color w:val="000000"/>
-          <w:sz w:val="22"/>
-          <w:szCs w:val="22"/>
-        </w:rPr>
-        <w:t xml:space="preserve"> Upon arriving at the site, a user will be provided the ability to create a profile which will allow them to shop at your store. </w:t>
-      </w:r>
-    </w:p>
-    <w:p>
-      <w:pPr>
-        <w:rPr>
-          <w:rFonts w:ascii="Times New Roman" w:eastAsia="Times New Roman" w:hAnsi="Times New Roman" w:cs="Times New Roman"/>
-        </w:rPr>
-      </w:pPr>
-    </w:p>
-    <w:p>
-      <w:pPr>
+        <w:t>(</w:t>
+      </w:r>
+      <w:r>
+        <w:rPr>
+          <w:rFonts w:ascii="Arial" w:eastAsia="Times New Roman" w:hAnsi="Arial" w:cs="Arial"/>
+          <w:b/>
+          <w:bCs/>
+          <w:color w:val="FF0000"/>
+          <w:sz w:val="22"/>
+          <w:szCs w:val="22"/>
+        </w:rPr>
+        <w:t>signup</w:t>
+      </w:r>
+      <w:r>
+        <w:rPr>
+          <w:rFonts w:ascii="Arial" w:eastAsia="Times New Roman" w:hAnsi="Arial" w:cs="Arial"/>
+          <w:b/>
+          <w:bCs/>
+          <w:color w:val="000000"/>
+          <w:sz w:val="22"/>
+          <w:szCs w:val="22"/>
+        </w:rPr>
+        <w:t>)</w:t>
+      </w:r>
+      <w:r>
+        <w:rPr>
+          <w:rFonts w:ascii="Arial" w:eastAsia="Times New Roman" w:hAnsi="Arial" w:cs="Arial"/>
+          <w:b/>
+          <w:bCs/>
+          <w:color w:val="000000"/>
+          <w:sz w:val="22"/>
+          <w:szCs w:val="22"/>
+        </w:rPr>
+        <w:t>:</w:t>
+      </w:r>
+      <w:r>
+        <w:rPr>
+          <w:rFonts w:ascii="Arial" w:eastAsia="Times New Roman" w:hAnsi="Arial" w:cs="Arial"/>
+          <w:color w:val="000000"/>
+          <w:sz w:val="22"/>
+          <w:szCs w:val="22"/>
+        </w:rPr>
+        <w:t xml:space="preserve"> </w:t>
+      </w:r>
+      <w:r>
+        <w:rPr>
+          <w:rFonts w:ascii="Arial" w:eastAsia="Times New Roman" w:hAnsi="Arial" w:cs="Arial"/>
+          <w:color w:val="000000"/>
+          <w:sz w:val="22"/>
+          <w:szCs w:val="22"/>
+        </w:rPr>
+        <w:t>We then click sign up and are immediately taken to the shopping list. While in the signup process, if I enter a duplicate email, I will be notified that the email is already in use. Should I enter an invalid email, I will be advised of the email requirements as well. </w:t>
+      </w:r>
+    </w:p>
+    <w:p>
+      <w:pPr>
+        <w:spacing w:line="360" w:lineRule="auto"/>
+        <w:rPr>
+          <w:rFonts w:ascii="Times New Roman" w:eastAsia="Times New Roman" w:hAnsi="Times New Roman" w:cs="Times New Roman"/>
+        </w:rPr>
+      </w:pPr>
+    </w:p>
+    <w:p>
+      <w:pPr>
+        <w:spacing w:line="360" w:lineRule="auto"/>
         <w:ind w:firstLine="720"/>
         <w:rPr>
           <w:rFonts w:ascii="Times New Roman" w:eastAsia="Times New Roman" w:hAnsi="Times New Roman" w:cs="Times New Roman"/>
         </w:rPr>
       </w:pPr>
-      <w:proofErr w:type="gramStart"/>
-      <w:r>
-        <w:rPr>
-          <w:rFonts w:ascii="Arial" w:eastAsia="Times New Roman" w:hAnsi="Arial" w:cs="Arial"/>
-          <w:color w:val="000000"/>
-          <w:sz w:val="22"/>
-          <w:szCs w:val="22"/>
-        </w:rPr>
-        <w:t>( Signup</w:t>
-      </w:r>
-      <w:proofErr w:type="gramEnd"/>
-      <w:r>
-        <w:rPr>
-          <w:rFonts w:ascii="Arial" w:eastAsia="Times New Roman" w:hAnsi="Arial" w:cs="Arial"/>
-          <w:color w:val="000000"/>
-          <w:sz w:val="22"/>
-          <w:szCs w:val="22"/>
-        </w:rPr>
-        <w:t>). You are afforded the ability to add the terms and conditions of the customer interaction before proceeding by making sure that all legal aspects of the interaction have been addressed with the customer. We then click sign up and are immediately taken to the shopping list. While in the signup process, if I am to enter a duplicate email, I will be notified that the email is already in use. Should I enter an invalid email, I will be advised of the email requirements as well. </w:t>
-      </w:r>
-    </w:p>
-    <w:p>
-      <w:pPr>
-        <w:rPr>
-          <w:rFonts w:ascii="Times New Roman" w:eastAsia="Times New Roman" w:hAnsi="Times New Roman" w:cs="Times New Roman"/>
-        </w:rPr>
-      </w:pPr>
-    </w:p>
-    <w:p>
-      <w:pPr>
+      <w:r>
+        <w:rPr>
+          <w:rFonts w:ascii="Arial" w:eastAsia="Times New Roman" w:hAnsi="Arial" w:cs="Arial"/>
+          <w:color w:val="000000"/>
+          <w:sz w:val="22"/>
+          <w:szCs w:val="22"/>
+        </w:rPr>
+        <w:t>(</w:t>
+      </w:r>
+      <w:r>
+        <w:rPr>
+          <w:rFonts w:ascii="Arial" w:eastAsia="Times New Roman" w:hAnsi="Arial" w:cs="Arial"/>
+          <w:color w:val="FF0000"/>
+          <w:sz w:val="22"/>
+          <w:szCs w:val="22"/>
+        </w:rPr>
+        <w:t>Login</w:t>
+      </w:r>
+      <w:r>
+        <w:rPr>
+          <w:rFonts w:ascii="Arial" w:eastAsia="Times New Roman" w:hAnsi="Arial" w:cs="Arial"/>
+          <w:color w:val="000000"/>
+          <w:sz w:val="22"/>
+          <w:szCs w:val="22"/>
+        </w:rPr>
+        <w:t xml:space="preserve">) Once I am a registered user, I can log in with the use of </w:t>
+      </w:r>
+      <w:r>
+        <w:rPr>
+          <w:rFonts w:ascii="Arial" w:eastAsia="Times New Roman" w:hAnsi="Arial" w:cs="Arial"/>
+          <w:color w:val="000000"/>
+          <w:sz w:val="22"/>
+          <w:szCs w:val="22"/>
+        </w:rPr>
+        <w:t>the</w:t>
+      </w:r>
+      <w:r>
+        <w:rPr>
+          <w:rFonts w:ascii="Arial" w:eastAsia="Times New Roman" w:hAnsi="Arial" w:cs="Arial"/>
+          <w:color w:val="000000"/>
+          <w:sz w:val="22"/>
+          <w:szCs w:val="22"/>
+        </w:rPr>
+        <w:t xml:space="preserve"> personal email and the password previously entered to access the shopping dashboard. Keeping in mind that the application is a MERN Application, the appearance along with colors, logo and menus provided can be adjusted without impacting the performance and functionality of the site. </w:t>
+      </w:r>
+    </w:p>
+    <w:p>
+      <w:pPr>
+        <w:spacing w:line="360" w:lineRule="auto"/>
+        <w:rPr>
+          <w:rFonts w:ascii="Times New Roman" w:eastAsia="Times New Roman" w:hAnsi="Times New Roman" w:cs="Times New Roman"/>
+        </w:rPr>
+      </w:pPr>
+    </w:p>
+    <w:p>
+      <w:pPr>
+        <w:spacing w:line="360" w:lineRule="auto"/>
         <w:ind w:firstLine="720"/>
         <w:rPr>
           <w:rFonts w:ascii="Times New Roman" w:eastAsia="Times New Roman" w:hAnsi="Times New Roman" w:cs="Times New Roman"/>
@@ -387,36 +707,129 @@
           <w:sz w:val="22"/>
           <w:szCs w:val="22"/>
         </w:rPr>
-        <w:t xml:space="preserve">(Login) Once I am a registered user, I can log in with the use of </w:t>
-      </w:r>
-      <w:r>
-        <w:rPr>
-          <w:rFonts w:ascii="Arial" w:eastAsia="Times New Roman" w:hAnsi="Arial" w:cs="Arial"/>
-          <w:color w:val="000000"/>
-          <w:sz w:val="22"/>
-          <w:szCs w:val="22"/>
-        </w:rPr>
-        <w:t>the</w:t>
-      </w:r>
-      <w:r>
-        <w:rPr>
-          <w:rFonts w:ascii="Arial" w:eastAsia="Times New Roman" w:hAnsi="Arial" w:cs="Arial"/>
-          <w:color w:val="000000"/>
-          <w:sz w:val="22"/>
-          <w:szCs w:val="22"/>
-        </w:rPr>
-        <w:t xml:space="preserve"> personal email and the password previously entered to access the shopping dashboard. Keeping in mind that the application is a MERN Application, the appearance along with colors, logo and menus provided can be adjusted without impacting the performance and functionality of the site. </w:t>
-      </w:r>
-    </w:p>
-    <w:p>
-      <w:pPr>
-        <w:rPr>
-          <w:rFonts w:ascii="Times New Roman" w:eastAsia="Times New Roman" w:hAnsi="Times New Roman" w:cs="Times New Roman"/>
-        </w:rPr>
-      </w:pPr>
-    </w:p>
-    <w:p>
-      <w:pPr>
+        <w:lastRenderedPageBreak/>
+        <w:t>(</w:t>
+      </w:r>
+      <w:r>
+        <w:rPr>
+          <w:rFonts w:ascii="Arial" w:eastAsia="Times New Roman" w:hAnsi="Arial" w:cs="Arial"/>
+          <w:color w:val="FF0000"/>
+          <w:sz w:val="22"/>
+          <w:szCs w:val="22"/>
+        </w:rPr>
+        <w:t>Dashboard</w:t>
+      </w:r>
+      <w:r>
+        <w:rPr>
+          <w:rFonts w:ascii="Arial" w:eastAsia="Times New Roman" w:hAnsi="Arial" w:cs="Arial"/>
+          <w:color w:val="000000"/>
+          <w:sz w:val="22"/>
+          <w:szCs w:val="22"/>
+        </w:rPr>
+        <w:t xml:space="preserve">) As a registered customer and while in the dashboard a list of items available </w:t>
+      </w:r>
+      <w:r>
+        <w:rPr>
+          <w:rFonts w:ascii="Arial" w:eastAsia="Times New Roman" w:hAnsi="Arial" w:cs="Arial"/>
+          <w:color w:val="000000"/>
+          <w:sz w:val="22"/>
+          <w:szCs w:val="22"/>
+        </w:rPr>
+        <w:t xml:space="preserve">are displayed </w:t>
+      </w:r>
+      <w:r>
+        <w:rPr>
+          <w:rFonts w:ascii="Arial" w:eastAsia="Times New Roman" w:hAnsi="Arial" w:cs="Arial"/>
+          <w:color w:val="000000"/>
+          <w:sz w:val="22"/>
+          <w:szCs w:val="22"/>
+        </w:rPr>
+        <w:t xml:space="preserve">where we will see a photo of the item, along with detail pertaining to the item. You will also see a warm greeting addressing the user which allows them to easily identify their </w:t>
+      </w:r>
+      <w:r>
+        <w:rPr>
+          <w:rFonts w:ascii="Arial" w:eastAsia="Times New Roman" w:hAnsi="Arial" w:cs="Arial"/>
+          <w:color w:val="000000"/>
+          <w:sz w:val="22"/>
+          <w:szCs w:val="22"/>
+        </w:rPr>
+        <w:t>logged-on</w:t>
+      </w:r>
+      <w:r>
+        <w:rPr>
+          <w:rFonts w:ascii="Arial" w:eastAsia="Times New Roman" w:hAnsi="Arial" w:cs="Arial"/>
+          <w:color w:val="000000"/>
+          <w:sz w:val="22"/>
+          <w:szCs w:val="22"/>
+        </w:rPr>
+        <w:t xml:space="preserve"> status.  Should I wish to see more details on a specific item I simply click on the image for more detail including whether it is in stock.  By clicking the “Add to Cart” button, </w:t>
+      </w:r>
+      <w:r>
+        <w:rPr>
+          <w:rFonts w:ascii="Arial" w:eastAsia="Times New Roman" w:hAnsi="Arial" w:cs="Arial"/>
+          <w:color w:val="000000"/>
+          <w:sz w:val="22"/>
+          <w:szCs w:val="22"/>
+        </w:rPr>
+        <w:t>(</w:t>
+      </w:r>
+      <w:r>
+        <w:rPr>
+          <w:rFonts w:ascii="Arial" w:eastAsia="Times New Roman" w:hAnsi="Arial" w:cs="Arial"/>
+          <w:color w:val="FF0000"/>
+          <w:sz w:val="22"/>
+          <w:szCs w:val="22"/>
+        </w:rPr>
+        <w:t>Add to cart</w:t>
+      </w:r>
+      <w:r>
+        <w:rPr>
+          <w:rFonts w:ascii="Arial" w:eastAsia="Times New Roman" w:hAnsi="Arial" w:cs="Arial"/>
+          <w:color w:val="000000"/>
+          <w:sz w:val="22"/>
+          <w:szCs w:val="22"/>
+        </w:rPr>
+        <w:t xml:space="preserve">) </w:t>
+      </w:r>
+      <w:r>
+        <w:rPr>
+          <w:rFonts w:ascii="Arial" w:eastAsia="Times New Roman" w:hAnsi="Arial" w:cs="Arial"/>
+          <w:color w:val="000000"/>
+          <w:sz w:val="22"/>
+          <w:szCs w:val="22"/>
+        </w:rPr>
+        <w:t xml:space="preserve">we add the item to our shopping cart and we are provided an alert indicating that it has been added. The number on the cart link will then be updated as you can see here.  We discussed some of the dynamic features provided by MERN, allowing me to demonstrate the mobile responsiveness of the site. You can see how well the application easily adjusts to the </w:t>
+      </w:r>
+      <w:r>
+        <w:rPr>
+          <w:rFonts w:ascii="Arial" w:eastAsia="Times New Roman" w:hAnsi="Arial" w:cs="Arial"/>
+          <w:color w:val="000000"/>
+          <w:sz w:val="22"/>
+          <w:szCs w:val="22"/>
+        </w:rPr>
+        <w:t xml:space="preserve">various </w:t>
+      </w:r>
+      <w:r>
+        <w:rPr>
+          <w:rFonts w:ascii="Arial" w:eastAsia="Times New Roman" w:hAnsi="Arial" w:cs="Arial"/>
+          <w:color w:val="000000"/>
+          <w:sz w:val="22"/>
+          <w:szCs w:val="22"/>
+        </w:rPr>
+        <w:t>screen sizes. </w:t>
+      </w:r>
+    </w:p>
+    <w:p>
+      <w:pPr>
+        <w:spacing w:line="360" w:lineRule="auto"/>
+        <w:rPr>
+          <w:rFonts w:ascii="Times New Roman" w:eastAsia="Times New Roman" w:hAnsi="Times New Roman" w:cs="Times New Roman"/>
+        </w:rPr>
+      </w:pPr>
+    </w:p>
+    <w:p>
+      <w:pPr>
+        <w:spacing w:line="360" w:lineRule="auto"/>
         <w:ind w:firstLine="720"/>
         <w:rPr>
           <w:rFonts w:ascii="Times New Roman" w:eastAsia="Times New Roman" w:hAnsi="Times New Roman" w:cs="Times New Roman"/>
@@ -429,248 +842,241 @@
           <w:sz w:val="22"/>
           <w:szCs w:val="22"/>
         </w:rPr>
-        <w:t xml:space="preserve">(Shopping Dashboard) As a registered customer and while in the dashboard I am provided with a list of items available where we will see a photo of the item, along with detail pertaining to the item. You will also see a warm greeting addressing the user which allows them to easily identify their </w:t>
-      </w:r>
-      <w:r>
-        <w:rPr>
-          <w:rFonts w:ascii="Arial" w:eastAsia="Times New Roman" w:hAnsi="Arial" w:cs="Arial"/>
-          <w:color w:val="000000"/>
-          <w:sz w:val="22"/>
-          <w:szCs w:val="22"/>
-        </w:rPr>
-        <w:t>logged-on</w:t>
-      </w:r>
-      <w:r>
-        <w:rPr>
-          <w:rFonts w:ascii="Arial" w:eastAsia="Times New Roman" w:hAnsi="Arial" w:cs="Arial"/>
-          <w:color w:val="000000"/>
-          <w:sz w:val="22"/>
-          <w:szCs w:val="22"/>
-        </w:rPr>
-        <w:t xml:space="preserve"> status.  Should I wish to see more details on a specific item I simply click on the image for more detail including whether it is in stock.  By clicking the “Add to Cart” button, we add the item to our shopping cart and we are provided an alert indicating that it has been added. The number on the cart link will then be updated as you can see here.  We discussed some of the dynamic features provided by MERN, allowing me to demonstrate the mobile responsiveness of the site. You can easily see how well the application easily adjusts to the display between screen sizes. </w:t>
-      </w:r>
-    </w:p>
-    <w:p>
-      <w:pPr>
-        <w:rPr>
-          <w:rFonts w:ascii="Times New Roman" w:eastAsia="Times New Roman" w:hAnsi="Times New Roman" w:cs="Times New Roman"/>
-        </w:rPr>
-      </w:pPr>
-    </w:p>
-    <w:p>
-      <w:pPr>
-        <w:ind w:firstLine="720"/>
-        <w:rPr>
-          <w:rFonts w:ascii="Times New Roman" w:eastAsia="Times New Roman" w:hAnsi="Times New Roman" w:cs="Times New Roman"/>
-        </w:rPr>
-      </w:pPr>
-      <w:r>
-        <w:rPr>
-          <w:rFonts w:ascii="Arial" w:eastAsia="Times New Roman" w:hAnsi="Arial" w:cs="Arial"/>
-          <w:color w:val="000000"/>
-          <w:sz w:val="22"/>
-          <w:szCs w:val="22"/>
-        </w:rPr>
-        <w:t>(Cart) When the cart option is displayed, you will see a list of items previously selected being displayed in the cart. If I added several quantities of an item, that will also be reflected in the quantity displayed. </w:t>
-      </w:r>
-    </w:p>
-    <w:p>
-      <w:pPr>
-        <w:spacing w:after="240"/>
-        <w:rPr>
-          <w:rFonts w:ascii="Times New Roman" w:eastAsia="Times New Roman" w:hAnsi="Times New Roman" w:cs="Times New Roman"/>
-        </w:rPr>
-      </w:pPr>
-      <w:r>
-        <w:rPr>
-          <w:rFonts w:ascii="Times New Roman" w:eastAsia="Times New Roman" w:hAnsi="Times New Roman" w:cs="Times New Roman"/>
+        <w:t>(</w:t>
+      </w:r>
+      <w:r>
+        <w:rPr>
+          <w:rFonts w:ascii="Arial" w:eastAsia="Times New Roman" w:hAnsi="Arial" w:cs="Arial"/>
+          <w:color w:val="FF0000"/>
+          <w:sz w:val="22"/>
+          <w:szCs w:val="22"/>
+        </w:rPr>
+        <w:t>Cart</w:t>
+      </w:r>
+      <w:r>
+        <w:rPr>
+          <w:rFonts w:ascii="Arial" w:eastAsia="Times New Roman" w:hAnsi="Arial" w:cs="Arial"/>
+          <w:color w:val="000000"/>
+          <w:sz w:val="22"/>
+          <w:szCs w:val="22"/>
+        </w:rPr>
+        <w:t>) When the cart option is displayed, you will see a list of items previously selected being displayed in the cart. If I added several quantities of an item, that will also be reflected in the quantity displayed. </w:t>
+      </w:r>
+    </w:p>
+    <w:p>
+      <w:pPr>
+        <w:spacing w:after="240" w:line="360" w:lineRule="auto"/>
+        <w:rPr>
+          <w:rFonts w:ascii="Times New Roman" w:eastAsia="Times New Roman" w:hAnsi="Times New Roman" w:cs="Times New Roman"/>
+        </w:rPr>
+      </w:pPr>
+      <w:r>
+        <w:rPr>
+          <w:rFonts w:ascii="Times New Roman" w:eastAsia="Times New Roman" w:hAnsi="Times New Roman" w:cs="Times New Roman"/>
+        </w:rPr>
+        <w:br/>
+      </w:r>
+    </w:p>
+    <w:p>
+      <w:pPr>
+        <w:spacing w:line="360" w:lineRule="auto"/>
+        <w:rPr>
+          <w:rFonts w:ascii="Times New Roman" w:eastAsia="Times New Roman" w:hAnsi="Times New Roman" w:cs="Times New Roman"/>
+        </w:rPr>
+      </w:pPr>
+      <w:r>
+        <w:rPr>
+          <w:rFonts w:ascii="Arial" w:eastAsia="Times New Roman" w:hAnsi="Arial" w:cs="Arial"/>
+          <w:b/>
+          <w:color w:val="000000"/>
+          <w:sz w:val="22"/>
+          <w:szCs w:val="22"/>
+        </w:rPr>
+        <w:t>(</w:t>
+      </w:r>
+      <w:r>
+        <w:rPr>
+          <w:rFonts w:ascii="Arial" w:eastAsia="Times New Roman" w:hAnsi="Arial" w:cs="Arial"/>
+          <w:b/>
+          <w:color w:val="FF0000"/>
+          <w:sz w:val="22"/>
+          <w:szCs w:val="22"/>
+        </w:rPr>
+        <w:t>future</w:t>
+      </w:r>
+      <w:r>
+        <w:rPr>
+          <w:rFonts w:ascii="Arial" w:eastAsia="Times New Roman" w:hAnsi="Arial" w:cs="Arial"/>
+          <w:b/>
+          <w:color w:val="000000"/>
+          <w:sz w:val="22"/>
+          <w:szCs w:val="22"/>
+        </w:rPr>
+        <w:t>)</w:t>
+      </w:r>
+      <w:r>
+        <w:rPr>
+          <w:rFonts w:ascii="Arial" w:eastAsia="Times New Roman" w:hAnsi="Arial" w:cs="Arial"/>
+          <w:color w:val="000000"/>
+          <w:sz w:val="22"/>
+          <w:szCs w:val="22"/>
+        </w:rPr>
+        <w:t xml:space="preserve"> Let me tell you a little about what is to come: </w:t>
+      </w:r>
+      <w:r>
+        <w:rPr>
+          <w:rFonts w:ascii="Arial" w:eastAsia="Times New Roman" w:hAnsi="Arial" w:cs="Arial"/>
+          <w:color w:val="000000"/>
+          <w:sz w:val="22"/>
+          <w:szCs w:val="22"/>
+        </w:rPr>
+        <w:t xml:space="preserve"> I hesitantly entered into this project alone so that I might see what I was truly capable of after our </w:t>
+      </w:r>
+      <w:r>
+        <w:rPr>
+          <w:rFonts w:ascii="Arial" w:eastAsia="Times New Roman" w:hAnsi="Arial" w:cs="Arial"/>
+          <w:color w:val="000000"/>
+          <w:sz w:val="22"/>
+          <w:szCs w:val="22"/>
+        </w:rPr>
+        <w:t>boot camp</w:t>
+      </w:r>
+      <w:r>
+        <w:rPr>
+          <w:rFonts w:ascii="Arial" w:eastAsia="Times New Roman" w:hAnsi="Arial" w:cs="Arial"/>
+          <w:color w:val="000000"/>
+          <w:sz w:val="22"/>
+          <w:szCs w:val="22"/>
+        </w:rPr>
+        <w:t xml:space="preserve"> experience and I was pleased to see that I managed to complete a large portion of the application which includes the use of ReactJS, Node and Express Servers as well as MongoDB. You witness the administration </w:t>
+      </w:r>
+      <w:r>
+        <w:rPr>
+          <w:rFonts w:ascii="Arial" w:eastAsia="Times New Roman" w:hAnsi="Arial" w:cs="Arial"/>
+          <w:color w:val="000000"/>
+          <w:sz w:val="22"/>
+          <w:szCs w:val="22"/>
+        </w:rPr>
+        <w:t>of GET</w:t>
+      </w:r>
+      <w:r>
+        <w:rPr>
+          <w:rFonts w:ascii="Arial" w:eastAsia="Times New Roman" w:hAnsi="Arial" w:cs="Arial"/>
+          <w:color w:val="000000"/>
+          <w:sz w:val="22"/>
+          <w:szCs w:val="22"/>
+        </w:rPr>
+        <w:t xml:space="preserve"> route functionality when seeing the display of items available for example </w:t>
+      </w:r>
+      <w:r>
+        <w:rPr>
+          <w:rFonts w:ascii="Arial" w:eastAsia="Times New Roman" w:hAnsi="Arial" w:cs="Arial"/>
+          <w:color w:val="000000"/>
+          <w:sz w:val="22"/>
+          <w:szCs w:val="22"/>
+        </w:rPr>
+        <w:t>as</w:t>
+      </w:r>
+      <w:r>
+        <w:rPr>
+          <w:rFonts w:ascii="Arial" w:eastAsia="Times New Roman" w:hAnsi="Arial" w:cs="Arial"/>
+          <w:color w:val="000000"/>
+          <w:sz w:val="22"/>
+          <w:szCs w:val="22"/>
+        </w:rPr>
+        <w:t xml:space="preserve"> well as a POST route when adding items to carts. You also witnessed the authentication of users and a somewhat decent UI. In truth, I did not spend too much time on the UI so that I might have more time for the server side. </w:t>
+      </w:r>
+    </w:p>
+    <w:p>
+      <w:pPr>
+        <w:spacing w:line="360" w:lineRule="auto"/>
+        <w:rPr>
+          <w:rFonts w:ascii="Times New Roman" w:eastAsia="Times New Roman" w:hAnsi="Times New Roman" w:cs="Times New Roman"/>
+        </w:rPr>
+      </w:pPr>
+    </w:p>
+    <w:p>
+      <w:pPr>
+        <w:spacing w:line="360" w:lineRule="auto"/>
+        <w:rPr>
+          <w:rFonts w:ascii="Times New Roman" w:eastAsia="Times New Roman" w:hAnsi="Times New Roman" w:cs="Times New Roman"/>
+        </w:rPr>
+      </w:pPr>
+      <w:r>
+        <w:rPr>
+          <w:rFonts w:ascii="Arial" w:eastAsia="Times New Roman" w:hAnsi="Arial" w:cs="Arial"/>
+          <w:color w:val="000000"/>
+          <w:sz w:val="22"/>
+          <w:szCs w:val="22"/>
+        </w:rPr>
+        <w:t xml:space="preserve">That being said, in the future, I hope to return to this project to address the UI in more detail. It is also my hope to be able to interact with a public </w:t>
+      </w:r>
+      <w:proofErr w:type="spellStart"/>
+      <w:r>
+        <w:rPr>
+          <w:rFonts w:ascii="Arial" w:eastAsia="Times New Roman" w:hAnsi="Arial" w:cs="Arial"/>
+          <w:color w:val="000000"/>
+          <w:sz w:val="22"/>
+          <w:szCs w:val="22"/>
+        </w:rPr>
+        <w:t>api</w:t>
+      </w:r>
+      <w:proofErr w:type="spellEnd"/>
+      <w:r>
+        <w:rPr>
+          <w:rFonts w:ascii="Arial" w:eastAsia="Times New Roman" w:hAnsi="Arial" w:cs="Arial"/>
+          <w:color w:val="000000"/>
+          <w:sz w:val="22"/>
+          <w:szCs w:val="22"/>
+        </w:rPr>
+        <w:t xml:space="preserve"> allowing for online payment as well as providing an administrative interface which will allow the organization to add detail on items kept in stock. On the user side, it is my intention to provide a menu, once logged in, so that the user may select a category from which to shop </w:t>
+      </w:r>
+      <w:r>
+        <w:rPr>
+          <w:rFonts w:ascii="Arial" w:eastAsia="Times New Roman" w:hAnsi="Arial" w:cs="Arial"/>
+          <w:color w:val="000000"/>
+          <w:sz w:val="22"/>
+          <w:szCs w:val="22"/>
+        </w:rPr>
+        <w:t>allowing</w:t>
+      </w:r>
+      <w:r>
+        <w:rPr>
+          <w:rFonts w:ascii="Arial" w:eastAsia="Times New Roman" w:hAnsi="Arial" w:cs="Arial"/>
+          <w:color w:val="000000"/>
+          <w:sz w:val="22"/>
+          <w:szCs w:val="22"/>
+        </w:rPr>
+        <w:t xml:space="preserve"> a more refined search. </w:t>
+      </w:r>
+    </w:p>
+    <w:p>
+      <w:pPr>
+        <w:spacing w:line="360" w:lineRule="auto"/>
+        <w:rPr>
+          <w:rFonts w:ascii="Times New Roman" w:eastAsia="Times New Roman" w:hAnsi="Times New Roman" w:cs="Times New Roman"/>
+        </w:rPr>
+      </w:pPr>
+    </w:p>
+    <w:p>
+      <w:pPr>
+        <w:spacing w:line="360" w:lineRule="auto"/>
+        <w:rPr>
+          <w:rFonts w:ascii="Arial" w:eastAsia="Times New Roman" w:hAnsi="Arial" w:cs="Arial"/>
+          <w:color w:val="000000"/>
+          <w:sz w:val="22"/>
+          <w:szCs w:val="22"/>
+        </w:rPr>
+      </w:pPr>
+      <w:r>
+        <w:rPr>
+          <w:rFonts w:ascii="Arial" w:eastAsia="Times New Roman" w:hAnsi="Arial" w:cs="Arial"/>
+          <w:color w:val="000000"/>
+          <w:sz w:val="22"/>
+          <w:szCs w:val="22"/>
         </w:rPr>
         <w:lastRenderedPageBreak/>
-        <w:br/>
-      </w:r>
-    </w:p>
-    <w:p>
-      <w:pPr>
-        <w:rPr>
-          <w:rFonts w:ascii="Times New Roman" w:eastAsia="Times New Roman" w:hAnsi="Times New Roman" w:cs="Times New Roman"/>
-        </w:rPr>
-      </w:pPr>
-      <w:r>
-        <w:rPr>
-          <w:rFonts w:ascii="Arial" w:eastAsia="Times New Roman" w:hAnsi="Arial" w:cs="Arial"/>
-          <w:b/>
-          <w:color w:val="000000"/>
-          <w:sz w:val="22"/>
-          <w:szCs w:val="22"/>
-        </w:rPr>
-        <w:t>Future of the application:</w:t>
-      </w:r>
-      <w:r>
-        <w:rPr>
-          <w:rFonts w:ascii="Arial" w:eastAsia="Times New Roman" w:hAnsi="Arial" w:cs="Arial"/>
-          <w:color w:val="000000"/>
-          <w:sz w:val="22"/>
-          <w:szCs w:val="22"/>
-        </w:rPr>
-        <w:t xml:space="preserve">  I hesitantly entered into this project alone so that I might see what I was truly capable of after our </w:t>
-      </w:r>
-      <w:r>
-        <w:rPr>
-          <w:rFonts w:ascii="Arial" w:eastAsia="Times New Roman" w:hAnsi="Arial" w:cs="Arial"/>
-          <w:color w:val="000000"/>
-          <w:sz w:val="22"/>
-          <w:szCs w:val="22"/>
-        </w:rPr>
-        <w:t>boot camp</w:t>
-      </w:r>
-      <w:r>
-        <w:rPr>
-          <w:rFonts w:ascii="Arial" w:eastAsia="Times New Roman" w:hAnsi="Arial" w:cs="Arial"/>
-          <w:color w:val="000000"/>
-          <w:sz w:val="22"/>
-          <w:szCs w:val="22"/>
-        </w:rPr>
-        <w:t xml:space="preserve"> experience and I was pleased to see that I managed to complete a large portion of the application which includes the use of ReactJS, Node and Express Servers as well as MongoDB. You witness the administration </w:t>
-      </w:r>
-      <w:r>
-        <w:rPr>
-          <w:rFonts w:ascii="Arial" w:eastAsia="Times New Roman" w:hAnsi="Arial" w:cs="Arial"/>
-          <w:color w:val="000000"/>
-          <w:sz w:val="22"/>
-          <w:szCs w:val="22"/>
-        </w:rPr>
-        <w:t>of GET</w:t>
-      </w:r>
-      <w:r>
-        <w:rPr>
-          <w:rFonts w:ascii="Arial" w:eastAsia="Times New Roman" w:hAnsi="Arial" w:cs="Arial"/>
-          <w:color w:val="000000"/>
-          <w:sz w:val="22"/>
-          <w:szCs w:val="22"/>
-        </w:rPr>
-        <w:t xml:space="preserve"> route functionality when seeing the display of items available for example </w:t>
-      </w:r>
-      <w:r>
-        <w:rPr>
-          <w:rFonts w:ascii="Arial" w:eastAsia="Times New Roman" w:hAnsi="Arial" w:cs="Arial"/>
-          <w:color w:val="000000"/>
-          <w:sz w:val="22"/>
-          <w:szCs w:val="22"/>
-        </w:rPr>
-        <w:t>as</w:t>
-      </w:r>
-      <w:r>
-        <w:rPr>
-          <w:rFonts w:ascii="Arial" w:eastAsia="Times New Roman" w:hAnsi="Arial" w:cs="Arial"/>
-          <w:color w:val="000000"/>
-          <w:sz w:val="22"/>
-          <w:szCs w:val="22"/>
-        </w:rPr>
-        <w:t xml:space="preserve"> well as a POST route when adding items to carts. You also witnessed the authentication of users and a somewhat decent UI. In truth, I did not spend too much time on the UI so that I might have more time for the server side. </w:t>
-      </w:r>
-    </w:p>
-    <w:p>
-      <w:pPr>
-        <w:rPr>
-          <w:rFonts w:ascii="Times New Roman" w:eastAsia="Times New Roman" w:hAnsi="Times New Roman" w:cs="Times New Roman"/>
-        </w:rPr>
-      </w:pPr>
-    </w:p>
-    <w:p>
-      <w:pPr>
-        <w:rPr>
-          <w:rFonts w:ascii="Times New Roman" w:eastAsia="Times New Roman" w:hAnsi="Times New Roman" w:cs="Times New Roman"/>
-        </w:rPr>
-      </w:pPr>
-      <w:r>
-        <w:rPr>
-          <w:rFonts w:ascii="Arial" w:eastAsia="Times New Roman" w:hAnsi="Arial" w:cs="Arial"/>
-          <w:color w:val="000000"/>
-          <w:sz w:val="22"/>
-          <w:szCs w:val="22"/>
-        </w:rPr>
-        <w:t xml:space="preserve">That being said, in the future, I hope to return to this project to address the UI in more detail. It is also my hope to be able to interact with a public </w:t>
-      </w:r>
-      <w:proofErr w:type="spellStart"/>
-      <w:r>
-        <w:rPr>
-          <w:rFonts w:ascii="Arial" w:eastAsia="Times New Roman" w:hAnsi="Arial" w:cs="Arial"/>
-          <w:color w:val="000000"/>
-          <w:sz w:val="22"/>
-          <w:szCs w:val="22"/>
-        </w:rPr>
-        <w:t>api</w:t>
-      </w:r>
-      <w:proofErr w:type="spellEnd"/>
-      <w:r>
-        <w:rPr>
-          <w:rFonts w:ascii="Arial" w:eastAsia="Times New Roman" w:hAnsi="Arial" w:cs="Arial"/>
-          <w:color w:val="000000"/>
-          <w:sz w:val="22"/>
-          <w:szCs w:val="22"/>
-        </w:rPr>
-        <w:t xml:space="preserve"> allowing for online payment as well as providing an application administrative interface which will allow the organization to add detail on items kept in stock. On the user side, it is my intention to provide a menu, once logged in, so that the user may select a category from which to shop providing for a more refined search. </w:t>
-      </w:r>
-    </w:p>
-    <w:p>
-      <w:pPr>
-        <w:rPr>
-          <w:rFonts w:ascii="Times New Roman" w:eastAsia="Times New Roman" w:hAnsi="Times New Roman" w:cs="Times New Roman"/>
-        </w:rPr>
-      </w:pPr>
-    </w:p>
-    <w:p>
-      <w:pPr>
-        <w:rPr>
-          <w:rFonts w:ascii="Times New Roman" w:eastAsia="Times New Roman" w:hAnsi="Times New Roman" w:cs="Times New Roman"/>
-        </w:rPr>
-      </w:pPr>
-      <w:r>
-        <w:rPr>
-          <w:rFonts w:ascii="Arial" w:eastAsia="Times New Roman" w:hAnsi="Arial" w:cs="Arial"/>
-          <w:color w:val="000000"/>
-          <w:sz w:val="22"/>
-          <w:szCs w:val="22"/>
-        </w:rPr>
         <w:t xml:space="preserve">Addressing the requirements of introducing two new technologies, I </w:t>
-      </w:r>
-      <w:proofErr w:type="gramStart"/>
-      <w:r>
-        <w:rPr>
-          <w:rFonts w:ascii="Arial" w:eastAsia="Times New Roman" w:hAnsi="Arial" w:cs="Arial"/>
-          <w:color w:val="000000"/>
-          <w:sz w:val="22"/>
-          <w:szCs w:val="22"/>
-        </w:rPr>
-        <w:t>made an attempt</w:t>
-      </w:r>
-      <w:proofErr w:type="gramEnd"/>
-      <w:r>
-        <w:rPr>
-          <w:rFonts w:ascii="Arial" w:eastAsia="Times New Roman" w:hAnsi="Arial" w:cs="Arial"/>
-          <w:color w:val="000000"/>
-          <w:sz w:val="22"/>
-          <w:szCs w:val="22"/>
-        </w:rPr>
-        <w:t xml:space="preserve"> to utilize Auth0 for authentication </w:t>
-      </w:r>
-      <w:r>
-        <w:rPr>
-          <w:rFonts w:ascii="Arial" w:eastAsia="Times New Roman" w:hAnsi="Arial" w:cs="Arial"/>
-          <w:color w:val="000000"/>
-          <w:sz w:val="22"/>
-          <w:szCs w:val="22"/>
-        </w:rPr>
-        <w:t>but it didn’t go to well</w:t>
-      </w:r>
-      <w:r>
-        <w:rPr>
-          <w:rFonts w:ascii="Arial" w:eastAsia="Times New Roman" w:hAnsi="Arial" w:cs="Arial"/>
-          <w:color w:val="000000"/>
-          <w:sz w:val="22"/>
-          <w:szCs w:val="22"/>
-        </w:rPr>
-        <w:t>. I also</w:t>
       </w:r>
       <w:bookmarkStart w:id="0" w:name="_GoBack"/>
       <w:bookmarkEnd w:id="0"/>
@@ -681,6 +1087,42 @@
           <w:sz w:val="22"/>
           <w:szCs w:val="22"/>
         </w:rPr>
+        <w:t>tried</w:t>
+      </w:r>
+      <w:r>
+        <w:rPr>
+          <w:rFonts w:ascii="Arial" w:eastAsia="Times New Roman" w:hAnsi="Arial" w:cs="Arial"/>
+          <w:color w:val="000000"/>
+          <w:sz w:val="22"/>
+          <w:szCs w:val="22"/>
+        </w:rPr>
+        <w:t xml:space="preserve"> to utilize Auth0 for authentication </w:t>
+      </w:r>
+      <w:r>
+        <w:rPr>
+          <w:rFonts w:ascii="Arial" w:eastAsia="Times New Roman" w:hAnsi="Arial" w:cs="Arial"/>
+          <w:color w:val="000000"/>
+          <w:sz w:val="22"/>
+          <w:szCs w:val="22"/>
+        </w:rPr>
+        <w:t>but it didn’t go to well</w:t>
+      </w:r>
+      <w:r>
+        <w:rPr>
+          <w:rFonts w:ascii="Arial" w:eastAsia="Times New Roman" w:hAnsi="Arial" w:cs="Arial"/>
+          <w:color w:val="000000"/>
+          <w:sz w:val="22"/>
+          <w:szCs w:val="22"/>
+        </w:rPr>
+        <w:t>. I also</w:t>
+      </w:r>
+      <w:r>
+        <w:rPr>
+          <w:rFonts w:ascii="Arial" w:eastAsia="Times New Roman" w:hAnsi="Arial" w:cs="Arial"/>
+          <w:color w:val="000000"/>
+          <w:sz w:val="22"/>
+          <w:szCs w:val="22"/>
+        </w:rPr>
         <w:t xml:space="preserve"> used RXJS as an </w:t>
       </w:r>
       <w:r>
@@ -735,12 +1177,34 @@
           <w:sz w:val="22"/>
           <w:szCs w:val="22"/>
         </w:rPr>
-        <w:t xml:space="preserve"> code. What are these RXJS observables you ask, they are the values which fill missing spots to functions or iterations as well as promises. </w:t>
-      </w:r>
-    </w:p>
-    <w:p>
-      <w:pPr>
-        <w:spacing w:after="240"/>
+        <w:t xml:space="preserve"> code. </w:t>
+      </w:r>
+    </w:p>
+    <w:p>
+      <w:pPr>
+        <w:spacing w:line="360" w:lineRule="auto"/>
+        <w:rPr>
+          <w:rFonts w:ascii="Times New Roman" w:eastAsia="Times New Roman" w:hAnsi="Times New Roman" w:cs="Times New Roman"/>
+        </w:rPr>
+      </w:pPr>
+    </w:p>
+    <w:p>
+      <w:pPr>
+        <w:spacing w:line="360" w:lineRule="auto"/>
+        <w:rPr>
+          <w:rFonts w:ascii="Times New Roman" w:eastAsia="Times New Roman" w:hAnsi="Times New Roman" w:cs="Times New Roman"/>
+        </w:rPr>
+      </w:pPr>
+      <w:r>
+        <w:rPr>
+          <w:rFonts w:ascii="Times New Roman" w:eastAsia="Times New Roman" w:hAnsi="Times New Roman" w:cs="Times New Roman"/>
+        </w:rPr>
+        <w:t xml:space="preserve">It is a work in progress and as my skill continues to develop so will this app. </w:t>
+      </w:r>
+    </w:p>
+    <w:p>
+      <w:pPr>
+        <w:spacing w:after="240" w:line="360" w:lineRule="auto"/>
         <w:rPr>
           <w:rFonts w:ascii="Times New Roman" w:eastAsia="Times New Roman" w:hAnsi="Times New Roman" w:cs="Times New Roman"/>
         </w:rPr>
@@ -754,8 +1218,9 @@
     </w:p>
     <w:p>
       <w:pPr>
-        <w:rPr>
-          <w:rFonts w:ascii="Times New Roman" w:eastAsia="Times New Roman" w:hAnsi="Times New Roman" w:cs="Times New Roman"/>
+        <w:spacing w:line="360" w:lineRule="auto"/>
+        <w:rPr>
+          <w:rFonts w:ascii="Abadi MT Condensed Light" w:eastAsia="Times New Roman" w:hAnsi="Abadi MT Condensed Light" w:cs="Times New Roman"/>
         </w:rPr>
       </w:pPr>
       <w:r>
@@ -768,14 +1233,6 @@
         <w:t> </w:t>
       </w:r>
     </w:p>
-    <w:p>
-      <w:pPr>
-        <w:rPr>
-          <w:rFonts w:ascii="Times New Roman" w:eastAsia="Times New Roman" w:hAnsi="Times New Roman" w:cs="Times New Roman"/>
-        </w:rPr>
-      </w:pPr>
-    </w:p>
-    <w:p/>
     <w:sectPr>
       <w:pgSz w:w="12240" w:h="15840"/>
       <w:pgMar w:top="1440" w:right="1440" w:bottom="1440" w:left="1440" w:header="720" w:footer="720" w:gutter="0"/>
@@ -1180,6 +1637,26 @@
     <w:name w:val="Normal"/>
     <w:qFormat/>
   </w:style>
+  <w:style w:type="paragraph" w:styleId="Heading1">
+    <w:name w:val="heading 1"/>
+    <w:basedOn w:val="Normal"/>
+    <w:link w:val="Heading1Char"/>
+    <w:uiPriority w:val="9"/>
+    <w:qFormat/>
+    <w:rsid w:val="001C4E14"/>
+    <w:pPr>
+      <w:spacing w:before="100" w:beforeAutospacing="1" w:after="100" w:afterAutospacing="1"/>
+      <w:outlineLvl w:val="0"/>
+    </w:pPr>
+    <w:rPr>
+      <w:rFonts w:ascii="Times New Roman" w:eastAsia="Times New Roman" w:hAnsi="Times New Roman" w:cs="Times New Roman"/>
+      <w:b/>
+      <w:bCs/>
+      <w:kern w:val="36"/>
+      <w:sz w:val="48"/>
+      <w:szCs w:val="48"/>
+    </w:rPr>
+  </w:style>
   <w:style w:type="character" w:default="1" w:styleId="DefaultParagraphFont">
     <w:name w:val="Default Paragraph Font"/>
     <w:uiPriority w:val="1"/>
@@ -1219,6 +1696,21 @@
     </w:pPr>
     <w:rPr>
       <w:rFonts w:ascii="Times New Roman" w:eastAsia="Times New Roman" w:hAnsi="Times New Roman" w:cs="Times New Roman"/>
+    </w:rPr>
+  </w:style>
+  <w:style w:type="character" w:customStyle="1" w:styleId="Heading1Char">
+    <w:name w:val="Heading 1 Char"/>
+    <w:basedOn w:val="DefaultParagraphFont"/>
+    <w:link w:val="Heading1"/>
+    <w:uiPriority w:val="9"/>
+    <w:rsid w:val="001C4E14"/>
+    <w:rPr>
+      <w:rFonts w:ascii="Times New Roman" w:eastAsia="Times New Roman" w:hAnsi="Times New Roman" w:cs="Times New Roman"/>
+      <w:b/>
+      <w:bCs/>
+      <w:kern w:val="36"/>
+      <w:sz w:val="48"/>
+      <w:szCs w:val="48"/>
     </w:rPr>
   </w:style>
 </w:styles>

</xml_diff>